<commit_message>
finished 2 lr tis
</commit_message>
<xml_diff>
--- a/tis/Алимбеков дкип-481 лр2.docx
+++ b/tis/Алимбеков дкип-481 лр2.docx
@@ -1,6 +1,6 @@
 
 <file path=word/document.xml><?xml version="1.0" encoding="utf-8"?>
-<w:document xmlns:wpc="http://schemas.microsoft.com/office/word/2010/wordprocessingCanvas" xmlns:cx="http://schemas.microsoft.com/office/drawing/2014/chartex" xmlns:mc="http://schemas.openxmlformats.org/markup-compatibility/2006" xmlns:o="urn:schemas-microsoft-com:office:office" xmlns:r="http://schemas.openxmlformats.org/officeDocument/2006/relationships" xmlns:m="http://schemas.openxmlformats.org/officeDocument/2006/math" xmlns:v="urn:schemas-microsoft-com:vml" xmlns:wp14="http://schemas.microsoft.com/office/word/2010/wordprocessingDrawing" xmlns:wp="http://schemas.openxmlformats.org/drawingml/2006/wordprocessingDrawing" xmlns:w10="urn:schemas-microsoft-com:office:word" xmlns:w="http://schemas.openxmlformats.org/wordprocessingml/2006/main" xmlns:w14="http://schemas.microsoft.com/office/word/2010/wordml" xmlns:w15="http://schemas.microsoft.com/office/word/2012/wordml" xmlns:w16se="http://schemas.microsoft.com/office/word/2015/wordml/symex" xmlns:wpg="http://schemas.microsoft.com/office/word/2010/wordprocessingGroup" xmlns:wpi="http://schemas.microsoft.com/office/word/2010/wordprocessingInk" xmlns:wne="http://schemas.microsoft.com/office/word/2006/wordml" xmlns:wps="http://schemas.microsoft.com/office/word/2010/wordprocessingShape" mc:Ignorable="w14 w15 w16se wp14">
+<w:document xmlns:wpc="http://schemas.microsoft.com/office/word/2010/wordprocessingCanvas" xmlns:cx="http://schemas.microsoft.com/office/drawing/2014/chartex" xmlns:cx1="http://schemas.microsoft.com/office/drawing/2015/9/8/chartex" xmlns:cx2="http://schemas.microsoft.com/office/drawing/2015/10/21/chartex" xmlns:cx3="http://schemas.microsoft.com/office/drawing/2016/5/9/chartex" xmlns:cx4="http://schemas.microsoft.com/office/drawing/2016/5/10/chartex" xmlns:cx5="http://schemas.microsoft.com/office/drawing/2016/5/11/chartex" xmlns:cx6="http://schemas.microsoft.com/office/drawing/2016/5/12/chartex" xmlns:cx7="http://schemas.microsoft.com/office/drawing/2016/5/13/chartex" xmlns:cx8="http://schemas.microsoft.com/office/drawing/2016/5/14/chartex" xmlns:mc="http://schemas.openxmlformats.org/markup-compatibility/2006" xmlns:aink="http://schemas.microsoft.com/office/drawing/2016/ink" xmlns:am3d="http://schemas.microsoft.com/office/drawing/2017/model3d" xmlns:o="urn:schemas-microsoft-com:office:office" xmlns:oel="http://schemas.microsoft.com/office/2019/extlst" xmlns:r="http://schemas.openxmlformats.org/officeDocument/2006/relationships" xmlns:m="http://schemas.openxmlformats.org/officeDocument/2006/math" xmlns:v="urn:schemas-microsoft-com:vml" xmlns:wp14="http://schemas.microsoft.com/office/word/2010/wordprocessingDrawing" xmlns:wp="http://schemas.openxmlformats.org/drawingml/2006/wordprocessingDrawing" xmlns:w10="urn:schemas-microsoft-com:office:word" xmlns:w="http://schemas.openxmlformats.org/wordprocessingml/2006/main" xmlns:w14="http://schemas.microsoft.com/office/word/2010/wordml" xmlns:w15="http://schemas.microsoft.com/office/word/2012/wordml" xmlns:w16cex="http://schemas.microsoft.com/office/word/2018/wordml/cex" xmlns:w16cid="http://schemas.microsoft.com/office/word/2016/wordml/cid" xmlns:w16="http://schemas.microsoft.com/office/word/2018/wordml" xmlns:w16du="http://schemas.microsoft.com/office/word/2023/wordml/word16du" xmlns:w16sdtdh="http://schemas.microsoft.com/office/word/2020/wordml/sdtdatahash" xmlns:w16sdtfl="http://schemas.microsoft.com/office/word/2024/wordml/sdtformatlock" xmlns:w16se="http://schemas.microsoft.com/office/word/2015/wordml/symex" xmlns:wpg="http://schemas.microsoft.com/office/word/2010/wordprocessingGroup" xmlns:wpi="http://schemas.microsoft.com/office/word/2010/wordprocessingInk" xmlns:wne="http://schemas.microsoft.com/office/word/2006/wordml" xmlns:wps="http://schemas.microsoft.com/office/word/2010/wordprocessingShape" mc:Ignorable="w14 w15 w16se w16cid w16 w16cex w16sdtdh w16sdtfl w16du wp14">
   <w:body>
     <w:p>
       <w:pPr>
@@ -801,8 +801,6 @@
         </w:rPr>
         <w:t>2</w:t>
       </w:r>
-      <w:bookmarkStart w:id="0" w:name="_GoBack"/>
-      <w:bookmarkEnd w:id="0"/>
     </w:p>
     <w:tbl>
       <w:tblPr>
@@ -2142,6 +2140,7 @@
           <w:color w:val="0D0D0D" w:themeColor="text1" w:themeTint="F2"/>
           <w:sz w:val="28"/>
           <w:szCs w:val="28"/>
+          <w:lang w:val="en-US"/>
         </w:rPr>
       </w:pPr>
       <w:r>
@@ -2163,7 +2162,18 @@
           <w:sz w:val="28"/>
           <w:szCs w:val="28"/>
         </w:rPr>
-        <w:t xml:space="preserve"> 1</w:t>
+        <w:t xml:space="preserve"> </w:t>
+      </w:r>
+      <w:r>
+        <w:rPr>
+          <w:b/>
+          <w:bCs/>
+          <w:color w:val="0D0D0D" w:themeColor="text1" w:themeTint="F2"/>
+          <w:sz w:val="28"/>
+          <w:szCs w:val="28"/>
+          <w:lang w:val="en-US"/>
+        </w:rPr>
+        <w:t>2</w:t>
       </w:r>
     </w:p>
     <w:p>
@@ -2216,7 +2226,7 @@
           <w:szCs w:val="28"/>
         </w:rPr>
       </w:pPr>
-      <w:bookmarkStart w:id="1" w:name="_Toc208485043"/>
+      <w:bookmarkStart w:id="0" w:name="_Toc208485043"/>
       <w:r>
         <w:rPr>
           <w:color w:val="0D0D0D" w:themeColor="text1" w:themeTint="F2"/>
@@ -2357,15 +2367,7 @@
           <w:sz w:val="28"/>
           <w:szCs w:val="28"/>
         </w:rPr>
-        <w:t>Составить минимальный набор тестов (наборов коэффициентов a, b</w:t>
-      </w:r>
-      <w:r>
-        <w:rPr>
-          <w:color w:val="0D0D0D" w:themeColor="text1" w:themeTint="F2"/>
-          <w:sz w:val="28"/>
-          <w:szCs w:val="28"/>
-        </w:rPr>
-        <w:t xml:space="preserve">, </w:t>
+        <w:t xml:space="preserve">Составить минимальный набор тестов (наборов коэффициентов a, b, </w:t>
       </w:r>
       <w:r>
         <w:rPr>
@@ -2399,15 +2401,7 @@
           <w:sz w:val="28"/>
           <w:szCs w:val="28"/>
         </w:rPr>
-        <w:t>) для проверки работоспособности программы для разных случаев. Те</w:t>
-      </w:r>
-      <w:r>
-        <w:rPr>
-          <w:color w:val="0D0D0D" w:themeColor="text1" w:themeTint="F2"/>
-          <w:sz w:val="28"/>
-          <w:szCs w:val="28"/>
-        </w:rPr>
-        <w:t>стовые наборы должны давать следующие ситуации с корнями:</w:t>
+        <w:t>) для проверки работоспособности программы для разных случаев. Тестовые наборы должны давать следующие ситуации с корнями:</w:t>
       </w:r>
     </w:p>
     <w:p>
@@ -2623,15 +2617,7 @@
           <w:sz w:val="28"/>
           <w:szCs w:val="28"/>
         </w:rPr>
-        <w:t>особые случаи) – аналогично Ч. 1</w:t>
-      </w:r>
-      <w:r>
-        <w:rPr>
-          <w:color w:val="0D0D0D" w:themeColor="text1" w:themeTint="F2"/>
-          <w:sz w:val="28"/>
-          <w:szCs w:val="28"/>
-        </w:rPr>
-        <w:t>.</w:t>
+        <w:t xml:space="preserve">особые случаи) – аналогично Ч. </w:t>
       </w:r>
     </w:p>
     <w:p>
@@ -2646,6 +2632,7 @@
           <w:color w:val="0D0D0D" w:themeColor="text1" w:themeTint="F2"/>
           <w:sz w:val="28"/>
           <w:szCs w:val="28"/>
+          <w:lang w:val="en-US"/>
         </w:rPr>
       </w:pPr>
       <w:r>
@@ -2658,7 +2645,7 @@
         </w:rPr>
         <w:t>Код</w:t>
       </w:r>
-      <w:bookmarkEnd w:id="1"/>
+      <w:bookmarkEnd w:id="0"/>
     </w:p>
     <w:p>
       <w:pPr>
@@ -3722,7 +3709,7 @@
     <w:p>
       <w:pPr>
         <w:shd w:val="clear" w:color="auto" w:fill="1F1F1F"/>
-        <w:spacing w:after="0" w:line="285" w:lineRule="atLeast"/>
+        <w:spacing w:after="0" w:line="330" w:lineRule="atLeast"/>
         <w:rPr>
           <w:rFonts w:ascii="Consolas" w:eastAsia="Times New Roman" w:hAnsi="Consolas" w:cs="Times New Roman"/>
           <w:color w:val="CCCCCC"/>
@@ -3809,7 +3796,7 @@
     <w:p>
       <w:pPr>
         <w:shd w:val="clear" w:color="auto" w:fill="1F1F1F"/>
-        <w:spacing w:after="0" w:line="285" w:lineRule="atLeast"/>
+        <w:spacing w:after="0" w:line="330" w:lineRule="atLeast"/>
         <w:rPr>
           <w:rFonts w:ascii="Consolas" w:eastAsia="Times New Roman" w:hAnsi="Consolas" w:cs="Times New Roman"/>
           <w:color w:val="CCCCCC"/>
@@ -3980,7 +3967,7 @@
     <w:p>
       <w:pPr>
         <w:shd w:val="clear" w:color="auto" w:fill="1F1F1F"/>
-        <w:spacing w:after="0" w:line="285" w:lineRule="atLeast"/>
+        <w:spacing w:after="0" w:line="330" w:lineRule="atLeast"/>
         <w:rPr>
           <w:rFonts w:ascii="Consolas" w:eastAsia="Times New Roman" w:hAnsi="Consolas" w:cs="Times New Roman"/>
           <w:color w:val="CCCCCC"/>
@@ -4127,7 +4114,7 @@
     <w:p>
       <w:pPr>
         <w:shd w:val="clear" w:color="auto" w:fill="1F1F1F"/>
-        <w:spacing w:after="0" w:line="285" w:lineRule="atLeast"/>
+        <w:spacing w:after="0" w:line="330" w:lineRule="atLeast"/>
         <w:rPr>
           <w:rFonts w:ascii="Consolas" w:eastAsia="Times New Roman" w:hAnsi="Consolas" w:cs="Times New Roman"/>
           <w:color w:val="CCCCCC"/>
@@ -4346,7 +4333,7 @@
     <w:p>
       <w:pPr>
         <w:shd w:val="clear" w:color="auto" w:fill="1F1F1F"/>
-        <w:spacing w:after="0" w:line="285" w:lineRule="atLeast"/>
+        <w:spacing w:after="0" w:line="330" w:lineRule="atLeast"/>
         <w:rPr>
           <w:rFonts w:ascii="Consolas" w:eastAsia="Times New Roman" w:hAnsi="Consolas" w:cs="Times New Roman"/>
           <w:color w:val="CCCCCC"/>
@@ -4397,7 +4384,7 @@
     <w:p>
       <w:pPr>
         <w:shd w:val="clear" w:color="auto" w:fill="1F1F1F"/>
-        <w:spacing w:after="0" w:line="285" w:lineRule="atLeast"/>
+        <w:spacing w:after="0" w:line="330" w:lineRule="atLeast"/>
         <w:rPr>
           <w:rFonts w:ascii="Consolas" w:eastAsia="Times New Roman" w:hAnsi="Consolas" w:cs="Times New Roman"/>
           <w:color w:val="CCCCCC"/>
@@ -4904,7 +4891,6 @@
           <w:lang w:val="en-US" w:eastAsia="ru-RU"/>
           <w14:ligatures w14:val="none"/>
         </w:rPr>
-        <w:lastRenderedPageBreak/>
         <w:t>try</w:t>
       </w:r>
       <w:r>
@@ -4944,6 +4930,7 @@
           <w:lang w:val="en-US" w:eastAsia="ru-RU"/>
           <w14:ligatures w14:val="none"/>
         </w:rPr>
+        <w:lastRenderedPageBreak/>
         <w:t xml:space="preserve">    </w:t>
       </w:r>
       <w:r>
@@ -5532,7 +5519,7 @@
     <w:p>
       <w:pPr>
         <w:shd w:val="clear" w:color="auto" w:fill="1F1F1F"/>
-        <w:spacing w:after="0" w:line="285" w:lineRule="atLeast"/>
+        <w:spacing w:after="0" w:line="330" w:lineRule="atLeast"/>
         <w:rPr>
           <w:rFonts w:ascii="Consolas" w:eastAsia="Times New Roman" w:hAnsi="Consolas" w:cs="Times New Roman"/>
           <w:color w:val="CCCCCC"/>
@@ -5667,7 +5654,7 @@
     <w:p>
       <w:pPr>
         <w:shd w:val="clear" w:color="auto" w:fill="1F1F1F"/>
-        <w:spacing w:after="0" w:line="285" w:lineRule="atLeast"/>
+        <w:spacing w:after="0" w:line="330" w:lineRule="atLeast"/>
         <w:rPr>
           <w:rFonts w:ascii="Consolas" w:eastAsia="Times New Roman" w:hAnsi="Consolas" w:cs="Times New Roman"/>
           <w:color w:val="CCCCCC"/>
@@ -5693,14 +5680,14 @@
       <w:r>
         <w:rPr>
           <w:rFonts w:ascii="Consolas" w:eastAsia="Times New Roman" w:hAnsi="Consolas" w:cs="Times New Roman"/>
-          <w:color w:val="4FC1FF"/>
-          <w:kern w:val="0"/>
-          <w:sz w:val="21"/>
-          <w:szCs w:val="21"/>
-          <w:lang w:val="en-US" w:eastAsia="ru-RU"/>
-          <w14:ligatures w14:val="none"/>
-        </w:rPr>
-        <w:t>D</w:t>
+          <w:color w:val="9CDCFE"/>
+          <w:kern w:val="0"/>
+          <w:sz w:val="21"/>
+          <w:szCs w:val="21"/>
+          <w:lang w:val="en-US" w:eastAsia="ru-RU"/>
+          <w14:ligatures w14:val="none"/>
+        </w:rPr>
+        <w:t>a</w:t>
       </w:r>
       <w:r>
         <w:rPr>
@@ -5749,132 +5736,393 @@
           <w14:ligatures w14:val="none"/>
         </w:rPr>
         <w:t>b</w:t>
-      </w:r>
-      <w:r>
-        <w:rPr>
-          <w:rFonts w:ascii="Consolas" w:eastAsia="Times New Roman" w:hAnsi="Consolas" w:cs="Times New Roman"/>
-          <w:color w:val="D4D4D4"/>
-          <w:kern w:val="0"/>
-          <w:sz w:val="21"/>
-          <w:szCs w:val="21"/>
-          <w:lang w:val="en-US" w:eastAsia="ru-RU"/>
-          <w14:ligatures w14:val="none"/>
-        </w:rPr>
-        <w:t>**</w:t>
-      </w:r>
-      <w:r>
-        <w:rPr>
-          <w:rFonts w:ascii="Consolas" w:eastAsia="Times New Roman" w:hAnsi="Consolas" w:cs="Times New Roman"/>
-          <w:color w:val="B5CEA8"/>
-          <w:kern w:val="0"/>
-          <w:sz w:val="21"/>
-          <w:szCs w:val="21"/>
-          <w:lang w:val="en-US" w:eastAsia="ru-RU"/>
-          <w14:ligatures w14:val="none"/>
-        </w:rPr>
-        <w:t>2</w:t>
-      </w:r>
-      <w:r>
-        <w:rPr>
-          <w:rFonts w:ascii="Consolas" w:eastAsia="Times New Roman" w:hAnsi="Consolas" w:cs="Times New Roman"/>
-          <w:color w:val="CCCCCC"/>
-          <w:kern w:val="0"/>
-          <w:sz w:val="21"/>
-          <w:szCs w:val="21"/>
-          <w:lang w:val="en-US" w:eastAsia="ru-RU"/>
-          <w14:ligatures w14:val="none"/>
-        </w:rPr>
-        <w:t xml:space="preserve"> </w:t>
-      </w:r>
-      <w:r>
-        <w:rPr>
-          <w:rFonts w:ascii="Consolas" w:eastAsia="Times New Roman" w:hAnsi="Consolas" w:cs="Times New Roman"/>
-          <w:color w:val="D4D4D4"/>
-          <w:kern w:val="0"/>
-          <w:sz w:val="21"/>
-          <w:szCs w:val="21"/>
-          <w:lang w:val="en-US" w:eastAsia="ru-RU"/>
-          <w14:ligatures w14:val="none"/>
-        </w:rPr>
-        <w:t>-</w:t>
-      </w:r>
-      <w:r>
-        <w:rPr>
-          <w:rFonts w:ascii="Consolas" w:eastAsia="Times New Roman" w:hAnsi="Consolas" w:cs="Times New Roman"/>
-          <w:color w:val="CCCCCC"/>
-          <w:kern w:val="0"/>
-          <w:sz w:val="21"/>
-          <w:szCs w:val="21"/>
-          <w:lang w:val="en-US" w:eastAsia="ru-RU"/>
-          <w14:ligatures w14:val="none"/>
-        </w:rPr>
-        <w:t xml:space="preserve"> </w:t>
-      </w:r>
-      <w:r>
-        <w:rPr>
-          <w:rFonts w:ascii="Consolas" w:eastAsia="Times New Roman" w:hAnsi="Consolas" w:cs="Times New Roman"/>
-          <w:color w:val="B5CEA8"/>
-          <w:kern w:val="0"/>
-          <w:sz w:val="21"/>
-          <w:szCs w:val="21"/>
-          <w:lang w:val="en-US" w:eastAsia="ru-RU"/>
-          <w14:ligatures w14:val="none"/>
-        </w:rPr>
-        <w:t>4</w:t>
-      </w:r>
-      <w:r>
-        <w:rPr>
-          <w:rFonts w:ascii="Consolas" w:eastAsia="Times New Roman" w:hAnsi="Consolas" w:cs="Times New Roman"/>
-          <w:color w:val="D4D4D4"/>
-          <w:kern w:val="0"/>
-          <w:sz w:val="21"/>
-          <w:szCs w:val="21"/>
-          <w:lang w:val="en-US" w:eastAsia="ru-RU"/>
-          <w14:ligatures w14:val="none"/>
-        </w:rPr>
-        <w:t>*</w:t>
-      </w:r>
-      <w:r>
-        <w:rPr>
-          <w:rFonts w:ascii="Consolas" w:eastAsia="Times New Roman" w:hAnsi="Consolas" w:cs="Times New Roman"/>
-          <w:color w:val="9CDCFE"/>
-          <w:kern w:val="0"/>
-          <w:sz w:val="21"/>
-          <w:szCs w:val="21"/>
-          <w:lang w:val="en-US" w:eastAsia="ru-RU"/>
-          <w14:ligatures w14:val="none"/>
-        </w:rPr>
-        <w:t>a</w:t>
-      </w:r>
-      <w:r>
-        <w:rPr>
-          <w:rFonts w:ascii="Consolas" w:eastAsia="Times New Roman" w:hAnsi="Consolas" w:cs="Times New Roman"/>
-          <w:color w:val="D4D4D4"/>
-          <w:kern w:val="0"/>
-          <w:sz w:val="21"/>
-          <w:szCs w:val="21"/>
-          <w:lang w:val="en-US" w:eastAsia="ru-RU"/>
-          <w14:ligatures w14:val="none"/>
-        </w:rPr>
-        <w:t>*</w:t>
-      </w:r>
-      <w:r>
-        <w:rPr>
-          <w:rFonts w:ascii="Consolas" w:eastAsia="Times New Roman" w:hAnsi="Consolas" w:cs="Times New Roman"/>
-          <w:color w:val="9CDCFE"/>
-          <w:kern w:val="0"/>
-          <w:sz w:val="21"/>
-          <w:szCs w:val="21"/>
-          <w:lang w:val="en-US" w:eastAsia="ru-RU"/>
-          <w14:ligatures w14:val="none"/>
-        </w:rPr>
-        <w:t>c</w:t>
       </w:r>
     </w:p>
     <w:p>
       <w:pPr>
         <w:shd w:val="clear" w:color="auto" w:fill="1F1F1F"/>
-        <w:spacing w:after="0" w:line="285" w:lineRule="atLeast"/>
+        <w:spacing w:after="0" w:line="330" w:lineRule="atLeast"/>
+        <w:rPr>
+          <w:rFonts w:ascii="Consolas" w:eastAsia="Times New Roman" w:hAnsi="Consolas" w:cs="Times New Roman"/>
+          <w:color w:val="CCCCCC"/>
+          <w:kern w:val="0"/>
+          <w:sz w:val="21"/>
+          <w:szCs w:val="21"/>
+          <w:lang w:val="en-US" w:eastAsia="ru-RU"/>
+          <w14:ligatures w14:val="none"/>
+        </w:rPr>
+      </w:pPr>
+      <w:r>
+        <w:rPr>
+          <w:rFonts w:ascii="Consolas" w:eastAsia="Times New Roman" w:hAnsi="Consolas" w:cs="Times New Roman"/>
+          <w:color w:val="CCCCCC"/>
+          <w:kern w:val="0"/>
+          <w:sz w:val="21"/>
+          <w:szCs w:val="21"/>
+          <w:lang w:val="en-US" w:eastAsia="ru-RU"/>
+          <w14:ligatures w14:val="none"/>
+        </w:rPr>
+        <w:t xml:space="preserve">    </w:t>
+      </w:r>
+      <w:r>
+        <w:rPr>
+          <w:rFonts w:ascii="Consolas" w:eastAsia="Times New Roman" w:hAnsi="Consolas" w:cs="Times New Roman"/>
+          <w:color w:val="9CDCFE"/>
+          <w:kern w:val="0"/>
+          <w:sz w:val="21"/>
+          <w:szCs w:val="21"/>
+          <w:lang w:val="en-US" w:eastAsia="ru-RU"/>
+          <w14:ligatures w14:val="none"/>
+        </w:rPr>
+        <w:t>b</w:t>
+      </w:r>
+      <w:r>
+        <w:rPr>
+          <w:rFonts w:ascii="Consolas" w:eastAsia="Times New Roman" w:hAnsi="Consolas" w:cs="Times New Roman"/>
+          <w:color w:val="CCCCCC"/>
+          <w:kern w:val="0"/>
+          <w:sz w:val="21"/>
+          <w:szCs w:val="21"/>
+          <w:lang w:val="en-US" w:eastAsia="ru-RU"/>
+          <w14:ligatures w14:val="none"/>
+        </w:rPr>
+        <w:t xml:space="preserve"> </w:t>
+      </w:r>
+      <w:r>
+        <w:rPr>
+          <w:rFonts w:ascii="Consolas" w:eastAsia="Times New Roman" w:hAnsi="Consolas" w:cs="Times New Roman"/>
+          <w:color w:val="D4D4D4"/>
+          <w:kern w:val="0"/>
+          <w:sz w:val="21"/>
+          <w:szCs w:val="21"/>
+          <w:lang w:val="en-US" w:eastAsia="ru-RU"/>
+          <w14:ligatures w14:val="none"/>
+        </w:rPr>
+        <w:t>=</w:t>
+      </w:r>
+      <w:r>
+        <w:rPr>
+          <w:rFonts w:ascii="Consolas" w:eastAsia="Times New Roman" w:hAnsi="Consolas" w:cs="Times New Roman"/>
+          <w:color w:val="CCCCCC"/>
+          <w:kern w:val="0"/>
+          <w:sz w:val="21"/>
+          <w:szCs w:val="21"/>
+          <w:lang w:val="en-US" w:eastAsia="ru-RU"/>
+          <w14:ligatures w14:val="none"/>
+        </w:rPr>
+        <w:t xml:space="preserve"> </w:t>
+      </w:r>
+      <w:r>
+        <w:rPr>
+          <w:rFonts w:ascii="Consolas" w:eastAsia="Times New Roman" w:hAnsi="Consolas" w:cs="Times New Roman"/>
+          <w:color w:val="9CDCFE"/>
+          <w:kern w:val="0"/>
+          <w:sz w:val="21"/>
+          <w:szCs w:val="21"/>
+          <w:lang w:val="en-US" w:eastAsia="ru-RU"/>
+          <w14:ligatures w14:val="none"/>
+        </w:rPr>
+        <w:t>c</w:t>
+      </w:r>
+    </w:p>
+    <w:p>
+      <w:pPr>
+        <w:shd w:val="clear" w:color="auto" w:fill="1F1F1F"/>
+        <w:spacing w:after="0" w:line="330" w:lineRule="atLeast"/>
+        <w:rPr>
+          <w:rFonts w:ascii="Consolas" w:eastAsia="Times New Roman" w:hAnsi="Consolas" w:cs="Times New Roman"/>
+          <w:color w:val="CCCCCC"/>
+          <w:kern w:val="0"/>
+          <w:sz w:val="21"/>
+          <w:szCs w:val="21"/>
+          <w:lang w:val="en-US" w:eastAsia="ru-RU"/>
+          <w14:ligatures w14:val="none"/>
+        </w:rPr>
+      </w:pPr>
+      <w:r>
+        <w:rPr>
+          <w:rFonts w:ascii="Consolas" w:eastAsia="Times New Roman" w:hAnsi="Consolas" w:cs="Times New Roman"/>
+          <w:color w:val="CCCCCC"/>
+          <w:kern w:val="0"/>
+          <w:sz w:val="21"/>
+          <w:szCs w:val="21"/>
+          <w:lang w:val="en-US" w:eastAsia="ru-RU"/>
+          <w14:ligatures w14:val="none"/>
+        </w:rPr>
+        <w:t xml:space="preserve">    </w:t>
+      </w:r>
+      <w:r>
+        <w:rPr>
+          <w:rFonts w:ascii="Consolas" w:eastAsia="Times New Roman" w:hAnsi="Consolas" w:cs="Times New Roman"/>
+          <w:color w:val="9CDCFE"/>
+          <w:kern w:val="0"/>
+          <w:sz w:val="21"/>
+          <w:szCs w:val="21"/>
+          <w:lang w:val="en-US" w:eastAsia="ru-RU"/>
+          <w14:ligatures w14:val="none"/>
+        </w:rPr>
+        <w:t>c</w:t>
+      </w:r>
+      <w:r>
+        <w:rPr>
+          <w:rFonts w:ascii="Consolas" w:eastAsia="Times New Roman" w:hAnsi="Consolas" w:cs="Times New Roman"/>
+          <w:color w:val="CCCCCC"/>
+          <w:kern w:val="0"/>
+          <w:sz w:val="21"/>
+          <w:szCs w:val="21"/>
+          <w:lang w:val="en-US" w:eastAsia="ru-RU"/>
+          <w14:ligatures w14:val="none"/>
+        </w:rPr>
+        <w:t xml:space="preserve"> </w:t>
+      </w:r>
+      <w:r>
+        <w:rPr>
+          <w:rFonts w:ascii="Consolas" w:eastAsia="Times New Roman" w:hAnsi="Consolas" w:cs="Times New Roman"/>
+          <w:color w:val="D4D4D4"/>
+          <w:kern w:val="0"/>
+          <w:sz w:val="21"/>
+          <w:szCs w:val="21"/>
+          <w:lang w:val="en-US" w:eastAsia="ru-RU"/>
+          <w14:ligatures w14:val="none"/>
+        </w:rPr>
+        <w:t>=</w:t>
+      </w:r>
+      <w:r>
+        <w:rPr>
+          <w:rFonts w:ascii="Consolas" w:eastAsia="Times New Roman" w:hAnsi="Consolas" w:cs="Times New Roman"/>
+          <w:color w:val="CCCCCC"/>
+          <w:kern w:val="0"/>
+          <w:sz w:val="21"/>
+          <w:szCs w:val="21"/>
+          <w:lang w:val="en-US" w:eastAsia="ru-RU"/>
+          <w14:ligatures w14:val="none"/>
+        </w:rPr>
+        <w:t xml:space="preserve"> </w:t>
+      </w:r>
+      <w:r>
+        <w:rPr>
+          <w:rFonts w:ascii="Consolas" w:eastAsia="Times New Roman" w:hAnsi="Consolas" w:cs="Times New Roman"/>
+          <w:color w:val="9CDCFE"/>
+          <w:kern w:val="0"/>
+          <w:sz w:val="21"/>
+          <w:szCs w:val="21"/>
+          <w:lang w:val="en-US" w:eastAsia="ru-RU"/>
+          <w14:ligatures w14:val="none"/>
+        </w:rPr>
+        <w:t>d</w:t>
+      </w:r>
+    </w:p>
+    <w:p>
+      <w:pPr>
+        <w:shd w:val="clear" w:color="auto" w:fill="1F1F1F"/>
+        <w:spacing w:after="0" w:line="330" w:lineRule="atLeast"/>
+        <w:rPr>
+          <w:rFonts w:ascii="Consolas" w:eastAsia="Times New Roman" w:hAnsi="Consolas" w:cs="Times New Roman"/>
+          <w:color w:val="CCCCCC"/>
+          <w:kern w:val="0"/>
+          <w:sz w:val="21"/>
+          <w:szCs w:val="21"/>
+          <w:lang w:val="en-US" w:eastAsia="ru-RU"/>
+          <w14:ligatures w14:val="none"/>
+        </w:rPr>
+      </w:pPr>
+      <w:r>
+        <w:rPr>
+          <w:rFonts w:ascii="Consolas" w:eastAsia="Times New Roman" w:hAnsi="Consolas" w:cs="Times New Roman"/>
+          <w:color w:val="CCCCCC"/>
+          <w:kern w:val="0"/>
+          <w:sz w:val="21"/>
+          <w:szCs w:val="21"/>
+          <w:lang w:val="en-US" w:eastAsia="ru-RU"/>
+          <w14:ligatures w14:val="none"/>
+        </w:rPr>
+        <w:t xml:space="preserve">    </w:t>
+      </w:r>
+      <w:r>
+        <w:rPr>
+          <w:rFonts w:ascii="Consolas" w:eastAsia="Times New Roman" w:hAnsi="Consolas" w:cs="Times New Roman"/>
+          <w:color w:val="4FC1FF"/>
+          <w:kern w:val="0"/>
+          <w:sz w:val="21"/>
+          <w:szCs w:val="21"/>
+          <w:lang w:val="en-US" w:eastAsia="ru-RU"/>
+          <w14:ligatures w14:val="none"/>
+        </w:rPr>
+        <w:t>D</w:t>
+      </w:r>
+      <w:r>
+        <w:rPr>
+          <w:rFonts w:ascii="Consolas" w:eastAsia="Times New Roman" w:hAnsi="Consolas" w:cs="Times New Roman"/>
+          <w:color w:val="CCCCCC"/>
+          <w:kern w:val="0"/>
+          <w:sz w:val="21"/>
+          <w:szCs w:val="21"/>
+          <w:lang w:val="en-US" w:eastAsia="ru-RU"/>
+          <w14:ligatures w14:val="none"/>
+        </w:rPr>
+        <w:t xml:space="preserve"> </w:t>
+      </w:r>
+      <w:r>
+        <w:rPr>
+          <w:rFonts w:ascii="Consolas" w:eastAsia="Times New Roman" w:hAnsi="Consolas" w:cs="Times New Roman"/>
+          <w:color w:val="D4D4D4"/>
+          <w:kern w:val="0"/>
+          <w:sz w:val="21"/>
+          <w:szCs w:val="21"/>
+          <w:lang w:val="en-US" w:eastAsia="ru-RU"/>
+          <w14:ligatures w14:val="none"/>
+        </w:rPr>
+        <w:t>=</w:t>
+      </w:r>
+      <w:r>
+        <w:rPr>
+          <w:rFonts w:ascii="Consolas" w:eastAsia="Times New Roman" w:hAnsi="Consolas" w:cs="Times New Roman"/>
+          <w:color w:val="CCCCCC"/>
+          <w:kern w:val="0"/>
+          <w:sz w:val="21"/>
+          <w:szCs w:val="21"/>
+          <w:lang w:val="en-US" w:eastAsia="ru-RU"/>
+          <w14:ligatures w14:val="none"/>
+        </w:rPr>
+        <w:t xml:space="preserve"> </w:t>
+      </w:r>
+      <w:r>
+        <w:rPr>
+          <w:rFonts w:ascii="Consolas" w:eastAsia="Times New Roman" w:hAnsi="Consolas" w:cs="Times New Roman"/>
+          <w:color w:val="9CDCFE"/>
+          <w:kern w:val="0"/>
+          <w:sz w:val="21"/>
+          <w:szCs w:val="21"/>
+          <w:lang w:val="en-US" w:eastAsia="ru-RU"/>
+          <w14:ligatures w14:val="none"/>
+        </w:rPr>
+        <w:t>b</w:t>
+      </w:r>
+      <w:r>
+        <w:rPr>
+          <w:rFonts w:ascii="Consolas" w:eastAsia="Times New Roman" w:hAnsi="Consolas" w:cs="Times New Roman"/>
+          <w:color w:val="D4D4D4"/>
+          <w:kern w:val="0"/>
+          <w:sz w:val="21"/>
+          <w:szCs w:val="21"/>
+          <w:lang w:val="en-US" w:eastAsia="ru-RU"/>
+          <w14:ligatures w14:val="none"/>
+        </w:rPr>
+        <w:t>**</w:t>
+      </w:r>
+      <w:r>
+        <w:rPr>
+          <w:rFonts w:ascii="Consolas" w:eastAsia="Times New Roman" w:hAnsi="Consolas" w:cs="Times New Roman"/>
+          <w:color w:val="B5CEA8"/>
+          <w:kern w:val="0"/>
+          <w:sz w:val="21"/>
+          <w:szCs w:val="21"/>
+          <w:lang w:val="en-US" w:eastAsia="ru-RU"/>
+          <w14:ligatures w14:val="none"/>
+        </w:rPr>
+        <w:t>2</w:t>
+      </w:r>
+      <w:r>
+        <w:rPr>
+          <w:rFonts w:ascii="Consolas" w:eastAsia="Times New Roman" w:hAnsi="Consolas" w:cs="Times New Roman"/>
+          <w:color w:val="CCCCCC"/>
+          <w:kern w:val="0"/>
+          <w:sz w:val="21"/>
+          <w:szCs w:val="21"/>
+          <w:lang w:val="en-US" w:eastAsia="ru-RU"/>
+          <w14:ligatures w14:val="none"/>
+        </w:rPr>
+        <w:t xml:space="preserve"> </w:t>
+      </w:r>
+      <w:r>
+        <w:rPr>
+          <w:rFonts w:ascii="Consolas" w:eastAsia="Times New Roman" w:hAnsi="Consolas" w:cs="Times New Roman"/>
+          <w:color w:val="D4D4D4"/>
+          <w:kern w:val="0"/>
+          <w:sz w:val="21"/>
+          <w:szCs w:val="21"/>
+          <w:lang w:val="en-US" w:eastAsia="ru-RU"/>
+          <w14:ligatures w14:val="none"/>
+        </w:rPr>
+        <w:t>-</w:t>
+      </w:r>
+      <w:r>
+        <w:rPr>
+          <w:rFonts w:ascii="Consolas" w:eastAsia="Times New Roman" w:hAnsi="Consolas" w:cs="Times New Roman"/>
+          <w:color w:val="CCCCCC"/>
+          <w:kern w:val="0"/>
+          <w:sz w:val="21"/>
+          <w:szCs w:val="21"/>
+          <w:lang w:val="en-US" w:eastAsia="ru-RU"/>
+          <w14:ligatures w14:val="none"/>
+        </w:rPr>
+        <w:t xml:space="preserve"> </w:t>
+      </w:r>
+      <w:r>
+        <w:rPr>
+          <w:rFonts w:ascii="Consolas" w:eastAsia="Times New Roman" w:hAnsi="Consolas" w:cs="Times New Roman"/>
+          <w:color w:val="B5CEA8"/>
+          <w:kern w:val="0"/>
+          <w:sz w:val="21"/>
+          <w:szCs w:val="21"/>
+          <w:lang w:val="en-US" w:eastAsia="ru-RU"/>
+          <w14:ligatures w14:val="none"/>
+        </w:rPr>
+        <w:t>4</w:t>
+      </w:r>
+      <w:r>
+        <w:rPr>
+          <w:rFonts w:ascii="Consolas" w:eastAsia="Times New Roman" w:hAnsi="Consolas" w:cs="Times New Roman"/>
+          <w:color w:val="D4D4D4"/>
+          <w:kern w:val="0"/>
+          <w:sz w:val="21"/>
+          <w:szCs w:val="21"/>
+          <w:lang w:val="en-US" w:eastAsia="ru-RU"/>
+          <w14:ligatures w14:val="none"/>
+        </w:rPr>
+        <w:t>*</w:t>
+      </w:r>
+      <w:r>
+        <w:rPr>
+          <w:rFonts w:ascii="Consolas" w:eastAsia="Times New Roman" w:hAnsi="Consolas" w:cs="Times New Roman"/>
+          <w:color w:val="9CDCFE"/>
+          <w:kern w:val="0"/>
+          <w:sz w:val="21"/>
+          <w:szCs w:val="21"/>
+          <w:lang w:val="en-US" w:eastAsia="ru-RU"/>
+          <w14:ligatures w14:val="none"/>
+        </w:rPr>
+        <w:t>a</w:t>
+      </w:r>
+      <w:r>
+        <w:rPr>
+          <w:rFonts w:ascii="Consolas" w:eastAsia="Times New Roman" w:hAnsi="Consolas" w:cs="Times New Roman"/>
+          <w:color w:val="D4D4D4"/>
+          <w:kern w:val="0"/>
+          <w:sz w:val="21"/>
+          <w:szCs w:val="21"/>
+          <w:lang w:val="en-US" w:eastAsia="ru-RU"/>
+          <w14:ligatures w14:val="none"/>
+        </w:rPr>
+        <w:t>*</w:t>
+      </w:r>
+      <w:r>
+        <w:rPr>
+          <w:rFonts w:ascii="Consolas" w:eastAsia="Times New Roman" w:hAnsi="Consolas" w:cs="Times New Roman"/>
+          <w:color w:val="9CDCFE"/>
+          <w:kern w:val="0"/>
+          <w:sz w:val="21"/>
+          <w:szCs w:val="21"/>
+          <w:lang w:val="en-US" w:eastAsia="ru-RU"/>
+          <w14:ligatures w14:val="none"/>
+        </w:rPr>
+        <w:t>c</w:t>
+      </w:r>
+    </w:p>
+    <w:p>
+      <w:pPr>
+        <w:shd w:val="clear" w:color="auto" w:fill="1F1F1F"/>
+        <w:spacing w:after="0" w:line="330" w:lineRule="atLeast"/>
         <w:rPr>
           <w:rFonts w:ascii="Consolas" w:eastAsia="Times New Roman" w:hAnsi="Consolas" w:cs="Times New Roman"/>
           <w:color w:val="CCCCCC"/>
@@ -11838,6 +12086,7 @@
           <w:lang w:val="en-US" w:eastAsia="ru-RU"/>
           <w14:ligatures w14:val="none"/>
         </w:rPr>
+        <w:lastRenderedPageBreak/>
         <w:t xml:space="preserve">        </w:t>
       </w:r>
       <w:r>
@@ -12723,7 +12972,6 @@
           <w:lang w:val="en-US" w:eastAsia="ru-RU"/>
           <w14:ligatures w14:val="none"/>
         </w:rPr>
-        <w:lastRenderedPageBreak/>
         <w:t xml:space="preserve">    </w:t>
       </w:r>
       <w:r>
@@ -16929,18 +17177,6 @@
         </w:rPr>
         <w:br/>
       </w:r>
-    </w:p>
-    <w:p>
-      <w:pPr>
-        <w:pStyle w:val="a4"/>
-        <w:shd w:val="clear" w:color="auto" w:fill="FFFFFF"/>
-        <w:spacing w:after="240"/>
-        <w:jc w:val="center"/>
-        <w:rPr>
-          <w:color w:val="0D0D0D" w:themeColor="text1" w:themeTint="F2"/>
-          <w:lang w:val="en-US"/>
-        </w:rPr>
-      </w:pPr>
     </w:p>
     <w:p>
       <w:pPr>
@@ -17006,8 +17242,9 @@
         <w:tabs>
           <w:tab w:val="left" w:pos="993"/>
         </w:tabs>
-        <w:spacing w:before="0" w:after="240" w:line="360" w:lineRule="auto"/>
-        <w:ind w:firstLine="709"/>
+        <w:spacing w:line="360" w:lineRule="auto"/>
+        <w:ind w:firstLine="567"/>
+        <w:contextualSpacing/>
         <w:jc w:val="both"/>
         <w:rPr>
           <w:b/>
@@ -17017,7 +17254,7 @@
           <w:szCs w:val="28"/>
         </w:rPr>
       </w:pPr>
-      <w:bookmarkStart w:id="2" w:name="_Toc208485044"/>
+      <w:bookmarkStart w:id="1" w:name="_Toc208485044"/>
       <w:r>
         <w:rPr>
           <w:b/>
@@ -17028,7 +17265,767 @@
         </w:rPr>
         <w:t>Набор тестов</w:t>
       </w:r>
-      <w:bookmarkEnd w:id="2"/>
+      <w:bookmarkEnd w:id="1"/>
+    </w:p>
+    <w:p>
+      <w:pPr>
+        <w:pStyle w:val="a4"/>
+        <w:shd w:val="clear" w:color="auto" w:fill="FFFFFF"/>
+        <w:tabs>
+          <w:tab w:val="num" w:pos="1440"/>
+        </w:tabs>
+        <w:spacing w:line="360" w:lineRule="auto"/>
+        <w:ind w:firstLine="567"/>
+        <w:contextualSpacing/>
+        <w:jc w:val="both"/>
+        <w:rPr>
+          <w:b/>
+          <w:bCs/>
+          <w:color w:val="0D0D0D" w:themeColor="text1" w:themeTint="F2"/>
+          <w:sz w:val="28"/>
+          <w:szCs w:val="28"/>
+        </w:rPr>
+      </w:pPr>
+      <w:r>
+        <w:rPr>
+          <w:b/>
+          <w:bCs/>
+          <w:color w:val="0D0D0D" w:themeColor="text1" w:themeTint="F2"/>
+          <w:sz w:val="28"/>
+          <w:szCs w:val="28"/>
+          <w:lang w:val="en-US"/>
+        </w:rPr>
+        <w:t xml:space="preserve">1. </w:t>
+      </w:r>
+      <w:r>
+        <w:rPr>
+          <w:b/>
+          <w:bCs/>
+          <w:color w:val="0D0D0D" w:themeColor="text1" w:themeTint="F2"/>
+          <w:sz w:val="28"/>
+          <w:szCs w:val="28"/>
+        </w:rPr>
+        <w:t xml:space="preserve">При </w:t>
+      </w:r>
+      <w:r>
+        <w:rPr>
+          <w:b/>
+          <w:bCs/>
+          <w:color w:val="0D0D0D" w:themeColor="text1" w:themeTint="F2"/>
+          <w:sz w:val="28"/>
+          <w:szCs w:val="28"/>
+          <w:lang w:val="en-US"/>
+        </w:rPr>
+        <w:t>a ≠</w:t>
+      </w:r>
+      <w:r>
+        <w:rPr>
+          <w:b/>
+          <w:bCs/>
+          <w:color w:val="0D0D0D" w:themeColor="text1" w:themeTint="F2"/>
+          <w:sz w:val="28"/>
+          <w:szCs w:val="28"/>
+        </w:rPr>
+        <w:t xml:space="preserve"> 0 (кубическое уравнение):</w:t>
+      </w:r>
+    </w:p>
+    <w:p>
+      <w:pPr>
+        <w:pStyle w:val="a4"/>
+        <w:numPr>
+          <w:ilvl w:val="2"/>
+          <w:numId w:val="3"/>
+        </w:numPr>
+        <w:shd w:val="clear" w:color="auto" w:fill="FFFFFF"/>
+        <w:tabs>
+          <w:tab w:val="num" w:pos="993"/>
+        </w:tabs>
+        <w:spacing w:line="360" w:lineRule="auto"/>
+        <w:ind w:left="0" w:firstLine="567"/>
+        <w:contextualSpacing/>
+        <w:jc w:val="both"/>
+        <w:rPr>
+          <w:color w:val="0D0D0D" w:themeColor="text1" w:themeTint="F2"/>
+          <w:sz w:val="28"/>
+          <w:szCs w:val="28"/>
+        </w:rPr>
+      </w:pPr>
+      <w:r>
+        <w:rPr>
+          <w:color w:val="0D0D0D" w:themeColor="text1" w:themeTint="F2"/>
+          <w:sz w:val="28"/>
+          <w:szCs w:val="28"/>
+        </w:rPr>
+        <w:t>единственный вещественный корень;</w:t>
+      </w:r>
+    </w:p>
+    <w:p>
+      <w:pPr>
+        <w:pStyle w:val="a4"/>
+        <w:shd w:val="clear" w:color="auto" w:fill="FFFFFF"/>
+        <w:tabs>
+          <w:tab w:val="left" w:pos="993"/>
+        </w:tabs>
+        <w:spacing w:line="360" w:lineRule="auto"/>
+        <w:ind w:firstLine="567"/>
+        <w:contextualSpacing/>
+        <w:jc w:val="center"/>
+        <w:rPr>
+          <w:color w:val="0D0D0D" w:themeColor="text1" w:themeTint="F2"/>
+        </w:rPr>
+      </w:pPr>
+      <w:r>
+        <w:rPr>
+          <w:color w:val="0D0D0D" w:themeColor="text1" w:themeTint="F2"/>
+        </w:rPr>
+        <w:drawing>
+          <wp:inline distT="0" distB="0" distL="0" distR="0" wp14:anchorId="3825266E" wp14:editId="04400C80">
+            <wp:extent cx="4220164" cy="895475"/>
+            <wp:effectExtent l="0" t="0" r="9525" b="0"/>
+            <wp:docPr id="1149170832" name="Рисунок 1"/>
+            <wp:cNvGraphicFramePr>
+              <a:graphicFrameLocks xmlns:a="http://schemas.openxmlformats.org/drawingml/2006/main" noChangeAspect="1"/>
+            </wp:cNvGraphicFramePr>
+            <a:graphic xmlns:a="http://schemas.openxmlformats.org/drawingml/2006/main">
+              <a:graphicData uri="http://schemas.openxmlformats.org/drawingml/2006/picture">
+                <pic:pic xmlns:pic="http://schemas.openxmlformats.org/drawingml/2006/picture">
+                  <pic:nvPicPr>
+                    <pic:cNvPr id="1149170832" name=""/>
+                    <pic:cNvPicPr/>
+                  </pic:nvPicPr>
+                  <pic:blipFill>
+                    <a:blip r:embed="rId7"/>
+                    <a:stretch>
+                      <a:fillRect/>
+                    </a:stretch>
+                  </pic:blipFill>
+                  <pic:spPr>
+                    <a:xfrm>
+                      <a:off x="0" y="0"/>
+                      <a:ext cx="4220164" cy="895475"/>
+                    </a:xfrm>
+                    <a:prstGeom prst="rect">
+                      <a:avLst/>
+                    </a:prstGeom>
+                  </pic:spPr>
+                </pic:pic>
+              </a:graphicData>
+            </a:graphic>
+          </wp:inline>
+        </w:drawing>
+      </w:r>
+    </w:p>
+    <w:p>
+      <w:pPr>
+        <w:pStyle w:val="a4"/>
+        <w:shd w:val="clear" w:color="auto" w:fill="FFFFFF"/>
+        <w:tabs>
+          <w:tab w:val="left" w:pos="993"/>
+        </w:tabs>
+        <w:spacing w:after="240" w:line="360" w:lineRule="auto"/>
+        <w:ind w:firstLine="567"/>
+        <w:contextualSpacing/>
+        <w:jc w:val="center"/>
+        <w:rPr>
+          <w:color w:val="0D0D0D" w:themeColor="text1" w:themeTint="F2"/>
+        </w:rPr>
+      </w:pPr>
+      <w:r>
+        <w:rPr>
+          <w:color w:val="0D0D0D" w:themeColor="text1" w:themeTint="F2"/>
+        </w:rPr>
+        <w:t xml:space="preserve">Рисунок  </w:t>
+      </w:r>
+      <w:r>
+        <w:rPr>
+          <w:color w:val="0D0D0D" w:themeColor="text1" w:themeTint="F2"/>
+          <w:lang w:val="en-US"/>
+        </w:rPr>
+        <w:t>1</w:t>
+      </w:r>
+      <w:r>
+        <w:rPr>
+          <w:color w:val="0D0D0D" w:themeColor="text1" w:themeTint="F2"/>
+        </w:rPr>
+        <w:t xml:space="preserve"> - Комплексный корень</w:t>
+      </w:r>
+    </w:p>
+    <w:p>
+      <w:pPr>
+        <w:pStyle w:val="a4"/>
+        <w:numPr>
+          <w:ilvl w:val="2"/>
+          <w:numId w:val="3"/>
+        </w:numPr>
+        <w:shd w:val="clear" w:color="auto" w:fill="FFFFFF"/>
+        <w:tabs>
+          <w:tab w:val="num" w:pos="993"/>
+        </w:tabs>
+        <w:spacing w:line="360" w:lineRule="auto"/>
+        <w:ind w:left="0" w:firstLine="567"/>
+        <w:contextualSpacing/>
+        <w:jc w:val="both"/>
+        <w:rPr>
+          <w:color w:val="0D0D0D" w:themeColor="text1" w:themeTint="F2"/>
+          <w:sz w:val="28"/>
+          <w:szCs w:val="28"/>
+        </w:rPr>
+      </w:pPr>
+      <w:r>
+        <w:rPr>
+          <w:color w:val="0D0D0D" w:themeColor="text1" w:themeTint="F2"/>
+          <w:sz w:val="28"/>
+          <w:szCs w:val="28"/>
+        </w:rPr>
+        <w:t>один вещественный и два комплексных корня;</w:t>
+      </w:r>
+    </w:p>
+    <w:p>
+      <w:pPr>
+        <w:pStyle w:val="a4"/>
+        <w:shd w:val="clear" w:color="auto" w:fill="FFFFFF"/>
+        <w:tabs>
+          <w:tab w:val="left" w:pos="993"/>
+        </w:tabs>
+        <w:spacing w:line="360" w:lineRule="auto"/>
+        <w:ind w:firstLine="567"/>
+        <w:contextualSpacing/>
+        <w:jc w:val="center"/>
+        <w:rPr>
+          <w:color w:val="0D0D0D" w:themeColor="text1" w:themeTint="F2"/>
+          <w:sz w:val="28"/>
+          <w:szCs w:val="28"/>
+        </w:rPr>
+      </w:pPr>
+      <w:r>
+        <w:rPr>
+          <w:color w:val="0D0D0D" w:themeColor="text1" w:themeTint="F2"/>
+          <w:sz w:val="28"/>
+          <w:szCs w:val="28"/>
+        </w:rPr>
+        <w:drawing>
+          <wp:inline distT="0" distB="0" distL="0" distR="0" wp14:anchorId="30E54761" wp14:editId="66F02037">
+            <wp:extent cx="4067743" cy="1028844"/>
+            <wp:effectExtent l="0" t="0" r="0" b="0"/>
+            <wp:docPr id="892122473" name="Рисунок 1"/>
+            <wp:cNvGraphicFramePr>
+              <a:graphicFrameLocks xmlns:a="http://schemas.openxmlformats.org/drawingml/2006/main" noChangeAspect="1"/>
+            </wp:cNvGraphicFramePr>
+            <a:graphic xmlns:a="http://schemas.openxmlformats.org/drawingml/2006/main">
+              <a:graphicData uri="http://schemas.openxmlformats.org/drawingml/2006/picture">
+                <pic:pic xmlns:pic="http://schemas.openxmlformats.org/drawingml/2006/picture">
+                  <pic:nvPicPr>
+                    <pic:cNvPr id="892122473" name=""/>
+                    <pic:cNvPicPr/>
+                  </pic:nvPicPr>
+                  <pic:blipFill>
+                    <a:blip r:embed="rId8"/>
+                    <a:stretch>
+                      <a:fillRect/>
+                    </a:stretch>
+                  </pic:blipFill>
+                  <pic:spPr>
+                    <a:xfrm>
+                      <a:off x="0" y="0"/>
+                      <a:ext cx="4067743" cy="1028844"/>
+                    </a:xfrm>
+                    <a:prstGeom prst="rect">
+                      <a:avLst/>
+                    </a:prstGeom>
+                  </pic:spPr>
+                </pic:pic>
+              </a:graphicData>
+            </a:graphic>
+          </wp:inline>
+        </w:drawing>
+      </w:r>
+    </w:p>
+    <w:p>
+      <w:pPr>
+        <w:pStyle w:val="a4"/>
+        <w:shd w:val="clear" w:color="auto" w:fill="FFFFFF"/>
+        <w:tabs>
+          <w:tab w:val="left" w:pos="993"/>
+        </w:tabs>
+        <w:spacing w:after="240" w:line="360" w:lineRule="auto"/>
+        <w:ind w:firstLine="567"/>
+        <w:contextualSpacing/>
+        <w:jc w:val="center"/>
+        <w:rPr>
+          <w:color w:val="0D0D0D" w:themeColor="text1" w:themeTint="F2"/>
+        </w:rPr>
+      </w:pPr>
+      <w:r>
+        <w:rPr>
+          <w:color w:val="0D0D0D" w:themeColor="text1" w:themeTint="F2"/>
+        </w:rPr>
+        <w:t>Рисунок  2 - Комплексный корень</w:t>
+      </w:r>
+    </w:p>
+    <w:p>
+      <w:pPr>
+        <w:pStyle w:val="a4"/>
+        <w:numPr>
+          <w:ilvl w:val="2"/>
+          <w:numId w:val="3"/>
+        </w:numPr>
+        <w:shd w:val="clear" w:color="auto" w:fill="FFFFFF"/>
+        <w:tabs>
+          <w:tab w:val="num" w:pos="993"/>
+        </w:tabs>
+        <w:spacing w:line="360" w:lineRule="auto"/>
+        <w:ind w:left="0" w:firstLine="567"/>
+        <w:contextualSpacing/>
+        <w:jc w:val="both"/>
+        <w:rPr>
+          <w:color w:val="0D0D0D" w:themeColor="text1" w:themeTint="F2"/>
+          <w:sz w:val="28"/>
+          <w:szCs w:val="28"/>
+        </w:rPr>
+      </w:pPr>
+      <w:r>
+        <w:rPr>
+          <w:color w:val="0D0D0D" w:themeColor="text1" w:themeTint="F2"/>
+          <w:sz w:val="28"/>
+          <w:szCs w:val="28"/>
+        </w:rPr>
+        <w:lastRenderedPageBreak/>
+        <w:t>два вещественных корня;</w:t>
+      </w:r>
+    </w:p>
+    <w:p>
+      <w:pPr>
+        <w:pStyle w:val="a4"/>
+        <w:shd w:val="clear" w:color="auto" w:fill="FFFFFF"/>
+        <w:tabs>
+          <w:tab w:val="left" w:pos="993"/>
+        </w:tabs>
+        <w:spacing w:line="360" w:lineRule="auto"/>
+        <w:ind w:firstLine="567"/>
+        <w:contextualSpacing/>
+        <w:jc w:val="center"/>
+        <w:rPr>
+          <w:color w:val="0D0D0D" w:themeColor="text1" w:themeTint="F2"/>
+          <w:sz w:val="28"/>
+          <w:szCs w:val="28"/>
+        </w:rPr>
+      </w:pPr>
+      <w:r>
+        <w:rPr>
+          <w:color w:val="0D0D0D" w:themeColor="text1" w:themeTint="F2"/>
+          <w:sz w:val="28"/>
+          <w:szCs w:val="28"/>
+        </w:rPr>
+        <w:drawing>
+          <wp:inline distT="0" distB="0" distL="0" distR="0" wp14:anchorId="3FA9D25D" wp14:editId="70F81951">
+            <wp:extent cx="4229690" cy="885949"/>
+            <wp:effectExtent l="0" t="0" r="0" b="9525"/>
+            <wp:docPr id="1233406533" name="Рисунок 1"/>
+            <wp:cNvGraphicFramePr>
+              <a:graphicFrameLocks xmlns:a="http://schemas.openxmlformats.org/drawingml/2006/main" noChangeAspect="1"/>
+            </wp:cNvGraphicFramePr>
+            <a:graphic xmlns:a="http://schemas.openxmlformats.org/drawingml/2006/main">
+              <a:graphicData uri="http://schemas.openxmlformats.org/drawingml/2006/picture">
+                <pic:pic xmlns:pic="http://schemas.openxmlformats.org/drawingml/2006/picture">
+                  <pic:nvPicPr>
+                    <pic:cNvPr id="1233406533" name=""/>
+                    <pic:cNvPicPr/>
+                  </pic:nvPicPr>
+                  <pic:blipFill>
+                    <a:blip r:embed="rId9"/>
+                    <a:stretch>
+                      <a:fillRect/>
+                    </a:stretch>
+                  </pic:blipFill>
+                  <pic:spPr>
+                    <a:xfrm>
+                      <a:off x="0" y="0"/>
+                      <a:ext cx="4229690" cy="885949"/>
+                    </a:xfrm>
+                    <a:prstGeom prst="rect">
+                      <a:avLst/>
+                    </a:prstGeom>
+                  </pic:spPr>
+                </pic:pic>
+              </a:graphicData>
+            </a:graphic>
+          </wp:inline>
+        </w:drawing>
+      </w:r>
+    </w:p>
+    <w:p>
+      <w:pPr>
+        <w:pStyle w:val="a4"/>
+        <w:shd w:val="clear" w:color="auto" w:fill="FFFFFF"/>
+        <w:tabs>
+          <w:tab w:val="left" w:pos="993"/>
+        </w:tabs>
+        <w:spacing w:after="240" w:line="360" w:lineRule="auto"/>
+        <w:ind w:firstLine="567"/>
+        <w:contextualSpacing/>
+        <w:jc w:val="center"/>
+        <w:rPr>
+          <w:color w:val="0D0D0D" w:themeColor="text1" w:themeTint="F2"/>
+        </w:rPr>
+      </w:pPr>
+      <w:r>
+        <w:rPr>
+          <w:color w:val="0D0D0D" w:themeColor="text1" w:themeTint="F2"/>
+        </w:rPr>
+        <w:t xml:space="preserve">Рисунок  </w:t>
+      </w:r>
+      <w:r>
+        <w:rPr>
+          <w:color w:val="0D0D0D" w:themeColor="text1" w:themeTint="F2"/>
+          <w:lang w:val="en-US"/>
+        </w:rPr>
+        <w:t>3</w:t>
+      </w:r>
+      <w:r>
+        <w:rPr>
+          <w:color w:val="0D0D0D" w:themeColor="text1" w:themeTint="F2"/>
+        </w:rPr>
+        <w:t xml:space="preserve"> - Комплексный корень</w:t>
+      </w:r>
+    </w:p>
+    <w:p>
+      <w:pPr>
+        <w:pStyle w:val="a4"/>
+        <w:numPr>
+          <w:ilvl w:val="2"/>
+          <w:numId w:val="3"/>
+        </w:numPr>
+        <w:shd w:val="clear" w:color="auto" w:fill="FFFFFF"/>
+        <w:tabs>
+          <w:tab w:val="num" w:pos="993"/>
+        </w:tabs>
+        <w:spacing w:line="360" w:lineRule="auto"/>
+        <w:ind w:left="0" w:firstLine="567"/>
+        <w:contextualSpacing/>
+        <w:jc w:val="both"/>
+        <w:rPr>
+          <w:color w:val="0D0D0D" w:themeColor="text1" w:themeTint="F2"/>
+          <w:sz w:val="28"/>
+          <w:szCs w:val="28"/>
+        </w:rPr>
+      </w:pPr>
+      <w:r>
+        <w:rPr>
+          <w:color w:val="0D0D0D" w:themeColor="text1" w:themeTint="F2"/>
+          <w:sz w:val="28"/>
+          <w:szCs w:val="28"/>
+        </w:rPr>
+        <w:t>три вещественных корня;</w:t>
+      </w:r>
+    </w:p>
+    <w:p>
+      <w:pPr>
+        <w:pStyle w:val="a4"/>
+        <w:shd w:val="clear" w:color="auto" w:fill="FFFFFF"/>
+        <w:tabs>
+          <w:tab w:val="left" w:pos="993"/>
+        </w:tabs>
+        <w:spacing w:line="360" w:lineRule="auto"/>
+        <w:ind w:firstLine="567"/>
+        <w:contextualSpacing/>
+        <w:jc w:val="center"/>
+        <w:rPr>
+          <w:color w:val="0D0D0D" w:themeColor="text1" w:themeTint="F2"/>
+          <w:sz w:val="28"/>
+          <w:szCs w:val="28"/>
+        </w:rPr>
+      </w:pPr>
+      <w:r>
+        <w:rPr>
+          <w:color w:val="0D0D0D" w:themeColor="text1" w:themeTint="F2"/>
+          <w:sz w:val="28"/>
+          <w:szCs w:val="28"/>
+        </w:rPr>
+        <w:drawing>
+          <wp:inline distT="0" distB="0" distL="0" distR="0" wp14:anchorId="5394D281" wp14:editId="0F5C806C">
+            <wp:extent cx="4105848" cy="1047896"/>
+            <wp:effectExtent l="0" t="0" r="9525" b="0"/>
+            <wp:docPr id="1633374417" name="Рисунок 1"/>
+            <wp:cNvGraphicFramePr>
+              <a:graphicFrameLocks xmlns:a="http://schemas.openxmlformats.org/drawingml/2006/main" noChangeAspect="1"/>
+            </wp:cNvGraphicFramePr>
+            <a:graphic xmlns:a="http://schemas.openxmlformats.org/drawingml/2006/main">
+              <a:graphicData uri="http://schemas.openxmlformats.org/drawingml/2006/picture">
+                <pic:pic xmlns:pic="http://schemas.openxmlformats.org/drawingml/2006/picture">
+                  <pic:nvPicPr>
+                    <pic:cNvPr id="1633374417" name=""/>
+                    <pic:cNvPicPr/>
+                  </pic:nvPicPr>
+                  <pic:blipFill>
+                    <a:blip r:embed="rId10"/>
+                    <a:stretch>
+                      <a:fillRect/>
+                    </a:stretch>
+                  </pic:blipFill>
+                  <pic:spPr>
+                    <a:xfrm>
+                      <a:off x="0" y="0"/>
+                      <a:ext cx="4105848" cy="1047896"/>
+                    </a:xfrm>
+                    <a:prstGeom prst="rect">
+                      <a:avLst/>
+                    </a:prstGeom>
+                  </pic:spPr>
+                </pic:pic>
+              </a:graphicData>
+            </a:graphic>
+          </wp:inline>
+        </w:drawing>
+      </w:r>
+    </w:p>
+    <w:p>
+      <w:pPr>
+        <w:pStyle w:val="a4"/>
+        <w:shd w:val="clear" w:color="auto" w:fill="FFFFFF"/>
+        <w:tabs>
+          <w:tab w:val="left" w:pos="993"/>
+        </w:tabs>
+        <w:spacing w:after="240" w:line="360" w:lineRule="auto"/>
+        <w:ind w:firstLine="567"/>
+        <w:contextualSpacing/>
+        <w:jc w:val="center"/>
+        <w:rPr>
+          <w:color w:val="0D0D0D" w:themeColor="text1" w:themeTint="F2"/>
+        </w:rPr>
+      </w:pPr>
+      <w:r>
+        <w:rPr>
+          <w:color w:val="0D0D0D" w:themeColor="text1" w:themeTint="F2"/>
+        </w:rPr>
+        <w:t xml:space="preserve">Рисунок  </w:t>
+      </w:r>
+      <w:r>
+        <w:rPr>
+          <w:color w:val="0D0D0D" w:themeColor="text1" w:themeTint="F2"/>
+          <w:lang w:val="en-US"/>
+        </w:rPr>
+        <w:t>4</w:t>
+      </w:r>
+      <w:r>
+        <w:rPr>
+          <w:color w:val="0D0D0D" w:themeColor="text1" w:themeTint="F2"/>
+        </w:rPr>
+        <w:t xml:space="preserve"> - Комплексный корень</w:t>
+      </w:r>
+    </w:p>
+    <w:p>
+      <w:pPr>
+        <w:pStyle w:val="a4"/>
+        <w:shd w:val="clear" w:color="auto" w:fill="FFFFFF"/>
+        <w:tabs>
+          <w:tab w:val="num" w:pos="1440"/>
+        </w:tabs>
+        <w:spacing w:line="360" w:lineRule="auto"/>
+        <w:ind w:firstLine="567"/>
+        <w:contextualSpacing/>
+        <w:jc w:val="both"/>
+        <w:rPr>
+          <w:b/>
+          <w:bCs/>
+          <w:color w:val="0D0D0D" w:themeColor="text1" w:themeTint="F2"/>
+          <w:sz w:val="28"/>
+          <w:szCs w:val="28"/>
+          <w:lang w:val="en-US"/>
+        </w:rPr>
+      </w:pPr>
+    </w:p>
+    <w:p>
+      <w:pPr>
+        <w:pStyle w:val="a4"/>
+        <w:shd w:val="clear" w:color="auto" w:fill="FFFFFF"/>
+        <w:tabs>
+          <w:tab w:val="num" w:pos="1440"/>
+        </w:tabs>
+        <w:spacing w:line="360" w:lineRule="auto"/>
+        <w:ind w:firstLine="567"/>
+        <w:contextualSpacing/>
+        <w:jc w:val="both"/>
+        <w:rPr>
+          <w:b/>
+          <w:bCs/>
+          <w:color w:val="0D0D0D" w:themeColor="text1" w:themeTint="F2"/>
+          <w:sz w:val="28"/>
+          <w:szCs w:val="28"/>
+        </w:rPr>
+      </w:pPr>
+      <w:r>
+        <w:rPr>
+          <w:b/>
+          <w:bCs/>
+          <w:color w:val="0D0D0D" w:themeColor="text1" w:themeTint="F2"/>
+          <w:sz w:val="28"/>
+          <w:szCs w:val="28"/>
+        </w:rPr>
+        <w:t xml:space="preserve">2. </w:t>
+      </w:r>
+      <w:r>
+        <w:rPr>
+          <w:b/>
+          <w:bCs/>
+          <w:color w:val="0D0D0D" w:themeColor="text1" w:themeTint="F2"/>
+          <w:sz w:val="28"/>
+          <w:szCs w:val="28"/>
+        </w:rPr>
+        <w:t xml:space="preserve">При </w:t>
+      </w:r>
+      <w:r>
+        <w:rPr>
+          <w:b/>
+          <w:bCs/>
+          <w:color w:val="0D0D0D" w:themeColor="text1" w:themeTint="F2"/>
+          <w:sz w:val="28"/>
+          <w:szCs w:val="28"/>
+          <w:lang w:val="en-US"/>
+        </w:rPr>
+        <w:t>a</w:t>
+      </w:r>
+      <w:r>
+        <w:rPr>
+          <w:b/>
+          <w:bCs/>
+          <w:color w:val="0D0D0D" w:themeColor="text1" w:themeTint="F2"/>
+          <w:sz w:val="28"/>
+          <w:szCs w:val="28"/>
+        </w:rPr>
+        <w:t xml:space="preserve"> = 0 (квадратное, линейное или особые случаи) – аналогично Ч. </w:t>
+      </w:r>
+    </w:p>
+    <w:p>
+      <w:pPr>
+        <w:pStyle w:val="a4"/>
+        <w:numPr>
+          <w:ilvl w:val="0"/>
+          <w:numId w:val="2"/>
+        </w:numPr>
+        <w:shd w:val="clear" w:color="auto" w:fill="FFFFFF"/>
+        <w:tabs>
+          <w:tab w:val="left" w:pos="993"/>
+        </w:tabs>
+        <w:spacing w:line="360" w:lineRule="auto"/>
+        <w:ind w:left="0" w:firstLine="567"/>
+        <w:contextualSpacing/>
+        <w:rPr>
+          <w:color w:val="0D0D0D" w:themeColor="text1" w:themeTint="F2"/>
+          <w:sz w:val="28"/>
+          <w:szCs w:val="28"/>
+        </w:rPr>
+      </w:pPr>
+      <w:r>
+        <w:rPr>
+          <w:color w:val="0D0D0D" w:themeColor="text1" w:themeTint="F2"/>
+          <w:sz w:val="28"/>
+          <w:szCs w:val="28"/>
+        </w:rPr>
+        <w:t>к</w:t>
+      </w:r>
+      <w:r>
+        <w:rPr>
+          <w:color w:val="0D0D0D" w:themeColor="text1" w:themeTint="F2"/>
+          <w:sz w:val="28"/>
+          <w:szCs w:val="28"/>
+        </w:rPr>
+        <w:t>омплексные корни</w:t>
+      </w:r>
+    </w:p>
+    <w:p>
+      <w:pPr>
+        <w:pStyle w:val="a4"/>
+        <w:shd w:val="clear" w:color="auto" w:fill="FFFFFF"/>
+        <w:tabs>
+          <w:tab w:val="left" w:pos="993"/>
+        </w:tabs>
+        <w:spacing w:line="360" w:lineRule="auto"/>
+        <w:ind w:firstLine="567"/>
+        <w:contextualSpacing/>
+        <w:jc w:val="center"/>
+        <w:rPr>
+          <w:color w:val="0D0D0D" w:themeColor="text1" w:themeTint="F2"/>
+          <w:sz w:val="28"/>
+          <w:szCs w:val="28"/>
+        </w:rPr>
+      </w:pPr>
+      <w:r>
+        <w:rPr>
+          <w:color w:val="0D0D0D" w:themeColor="text1" w:themeTint="F2"/>
+          <w:sz w:val="28"/>
+          <w:szCs w:val="28"/>
+        </w:rPr>
+        <w:drawing>
+          <wp:inline distT="0" distB="0" distL="0" distR="0" wp14:anchorId="5333AA81" wp14:editId="0020EC23">
+            <wp:extent cx="4229690" cy="866896"/>
+            <wp:effectExtent l="0" t="0" r="0" b="9525"/>
+            <wp:docPr id="778904871" name="Рисунок 1"/>
+            <wp:cNvGraphicFramePr>
+              <a:graphicFrameLocks xmlns:a="http://schemas.openxmlformats.org/drawingml/2006/main" noChangeAspect="1"/>
+            </wp:cNvGraphicFramePr>
+            <a:graphic xmlns:a="http://schemas.openxmlformats.org/drawingml/2006/main">
+              <a:graphicData uri="http://schemas.openxmlformats.org/drawingml/2006/picture">
+                <pic:pic xmlns:pic="http://schemas.openxmlformats.org/drawingml/2006/picture">
+                  <pic:nvPicPr>
+                    <pic:cNvPr id="778904871" name=""/>
+                    <pic:cNvPicPr/>
+                  </pic:nvPicPr>
+                  <pic:blipFill>
+                    <a:blip r:embed="rId11"/>
+                    <a:stretch>
+                      <a:fillRect/>
+                    </a:stretch>
+                  </pic:blipFill>
+                  <pic:spPr>
+                    <a:xfrm>
+                      <a:off x="0" y="0"/>
+                      <a:ext cx="4229690" cy="866896"/>
+                    </a:xfrm>
+                    <a:prstGeom prst="rect">
+                      <a:avLst/>
+                    </a:prstGeom>
+                  </pic:spPr>
+                </pic:pic>
+              </a:graphicData>
+            </a:graphic>
+          </wp:inline>
+        </w:drawing>
+      </w:r>
+    </w:p>
+    <w:p>
+      <w:pPr>
+        <w:pStyle w:val="a4"/>
+        <w:shd w:val="clear" w:color="auto" w:fill="FFFFFF"/>
+        <w:tabs>
+          <w:tab w:val="left" w:pos="993"/>
+        </w:tabs>
+        <w:spacing w:after="240" w:line="360" w:lineRule="auto"/>
+        <w:ind w:firstLine="567"/>
+        <w:contextualSpacing/>
+        <w:jc w:val="center"/>
+        <w:rPr>
+          <w:color w:val="0D0D0D" w:themeColor="text1" w:themeTint="F2"/>
+        </w:rPr>
+      </w:pPr>
+      <w:r>
+        <w:rPr>
+          <w:color w:val="0D0D0D" w:themeColor="text1" w:themeTint="F2"/>
+        </w:rPr>
+        <w:t xml:space="preserve">Рисунок  </w:t>
+      </w:r>
+      <w:r>
+        <w:rPr>
+          <w:color w:val="0D0D0D" w:themeColor="text1" w:themeTint="F2"/>
+          <w:lang w:val="en-US"/>
+        </w:rPr>
+        <w:t>5</w:t>
+      </w:r>
+      <w:r>
+        <w:rPr>
+          <w:color w:val="0D0D0D" w:themeColor="text1" w:themeTint="F2"/>
+        </w:rPr>
+        <w:t xml:space="preserve"> - Комплексный корень</w:t>
+      </w:r>
     </w:p>
     <w:p>
       <w:pPr>
@@ -17042,10 +18039,9 @@
           <w:tab w:val="left" w:pos="993"/>
         </w:tabs>
         <w:spacing w:after="240" w:line="360" w:lineRule="auto"/>
-        <w:ind w:left="0" w:firstLine="709"/>
-        <w:rPr>
-          <w:b/>
-          <w:bCs/>
+        <w:ind w:left="0" w:firstLine="567"/>
+        <w:contextualSpacing/>
+        <w:rPr>
           <w:color w:val="0D0D0D" w:themeColor="text1" w:themeTint="F2"/>
           <w:sz w:val="28"/>
           <w:szCs w:val="28"/>
@@ -17053,33 +18049,19 @@
       </w:pPr>
       <w:r>
         <w:rPr>
-          <w:b/>
-          <w:bCs/>
           <w:color w:val="0D0D0D" w:themeColor="text1" w:themeTint="F2"/>
           <w:sz w:val="28"/>
           <w:szCs w:val="28"/>
         </w:rPr>
-        <w:t>К</w:t>
-      </w:r>
-      <w:r>
-        <w:rPr>
-          <w:b/>
-          <w:bCs/>
+        <w:t>в</w:t>
+      </w:r>
+      <w:r>
+        <w:rPr>
           <w:color w:val="0D0D0D" w:themeColor="text1" w:themeTint="F2"/>
           <w:sz w:val="28"/>
           <w:szCs w:val="28"/>
         </w:rPr>
-        <w:t>омплексные</w:t>
-      </w:r>
-      <w:r>
-        <w:rPr>
-          <w:b/>
-          <w:bCs/>
-          <w:color w:val="0D0D0D" w:themeColor="text1" w:themeTint="F2"/>
-          <w:sz w:val="28"/>
-          <w:szCs w:val="28"/>
-        </w:rPr>
-        <w:t xml:space="preserve"> корни</w:t>
+        <w:t>ещественные корни: нет, один, два, бесконечно много</w:t>
       </w:r>
     </w:p>
     <w:p>
@@ -17089,22 +18071,27 @@
         <w:tabs>
           <w:tab w:val="left" w:pos="993"/>
         </w:tabs>
-        <w:spacing w:after="240"/>
+        <w:spacing w:after="240" w:line="360" w:lineRule="auto"/>
+        <w:ind w:firstLine="567"/>
+        <w:contextualSpacing/>
         <w:jc w:val="center"/>
         <w:rPr>
           <w:color w:val="0D0D0D" w:themeColor="text1" w:themeTint="F2"/>
+          <w:sz w:val="28"/>
+          <w:szCs w:val="28"/>
         </w:rPr>
       </w:pPr>
       <w:r>
         <w:rPr>
-          <w:noProof/>
           <w:color w:val="0D0D0D" w:themeColor="text1" w:themeTint="F2"/>
+          <w:sz w:val="28"/>
+          <w:szCs w:val="28"/>
         </w:rPr>
         <w:drawing>
-          <wp:inline distT="0" distB="0" distL="0" distR="0" wp14:anchorId="12F47DBB" wp14:editId="36A68CAF">
-            <wp:extent cx="5810881" cy="656559"/>
-            <wp:effectExtent l="0" t="0" r="0" b="0"/>
-            <wp:docPr id="1401535172" name="Рисунок 1"/>
+          <wp:inline distT="0" distB="0" distL="0" distR="0" wp14:anchorId="0CB69340" wp14:editId="533BA9A2">
+            <wp:extent cx="4172532" cy="733527"/>
+            <wp:effectExtent l="0" t="0" r="0" b="9525"/>
+            <wp:docPr id="77695242" name="Рисунок 1"/>
             <wp:cNvGraphicFramePr>
               <a:graphicFrameLocks xmlns:a="http://schemas.openxmlformats.org/drawingml/2006/main" noChangeAspect="1"/>
             </wp:cNvGraphicFramePr>
@@ -17112,11 +18099,11 @@
               <a:graphicData uri="http://schemas.openxmlformats.org/drawingml/2006/picture">
                 <pic:pic xmlns:pic="http://schemas.openxmlformats.org/drawingml/2006/picture">
                   <pic:nvPicPr>
-                    <pic:cNvPr id="576805421" name=""/>
+                    <pic:cNvPr id="77695242" name=""/>
                     <pic:cNvPicPr/>
                   </pic:nvPicPr>
                   <pic:blipFill>
-                    <a:blip r:embed="rId7"/>
+                    <a:blip r:embed="rId12"/>
                     <a:stretch>
                       <a:fillRect/>
                     </a:stretch>
@@ -17124,7 +18111,7 @@
                   <pic:spPr>
                     <a:xfrm>
                       <a:off x="0" y="0"/>
-                      <a:ext cx="5827358" cy="658421"/>
+                      <a:ext cx="4172532" cy="733527"/>
                     </a:xfrm>
                     <a:prstGeom prst="rect">
                       <a:avLst/>
@@ -17144,14 +18131,14 @@
         <w:tabs>
           <w:tab w:val="left" w:pos="993"/>
         </w:tabs>
-        <w:spacing w:after="240"/>
-        <w:ind w:firstLine="709"/>
+        <w:spacing w:after="240" w:line="360" w:lineRule="auto"/>
+        <w:ind w:firstLine="567"/>
+        <w:contextualSpacing/>
         <w:jc w:val="center"/>
         <w:rPr>
           <w:color w:val="0D0D0D" w:themeColor="text1" w:themeTint="F2"/>
         </w:rPr>
       </w:pPr>
-      <w:proofErr w:type="gramStart"/>
       <w:r>
         <w:rPr>
           <w:color w:val="0D0D0D" w:themeColor="text1" w:themeTint="F2"/>
@@ -17161,15 +18148,15 @@
       <w:r>
         <w:rPr>
           <w:color w:val="0D0D0D" w:themeColor="text1" w:themeTint="F2"/>
-        </w:rPr>
-        <w:t>2</w:t>
-      </w:r>
-      <w:proofErr w:type="gramEnd"/>
+          <w:lang w:val="en-US"/>
+        </w:rPr>
+        <w:t>6</w:t>
+      </w:r>
       <w:r>
         <w:rPr>
           <w:color w:val="0D0D0D" w:themeColor="text1" w:themeTint="F2"/>
         </w:rPr>
-        <w:t xml:space="preserve"> - Комплексный корень</w:t>
+        <w:t xml:space="preserve"> - Корней нет</w:t>
       </w:r>
     </w:p>
     <w:p>
@@ -17180,14 +18167,355 @@
           <w:tab w:val="left" w:pos="993"/>
         </w:tabs>
         <w:spacing w:after="240" w:line="360" w:lineRule="auto"/>
-        <w:ind w:firstLine="709"/>
-        <w:jc w:val="both"/>
+        <w:ind w:firstLine="567"/>
+        <w:contextualSpacing/>
+        <w:jc w:val="center"/>
         <w:rPr>
           <w:color w:val="0D0D0D" w:themeColor="text1" w:themeTint="F2"/>
           <w:sz w:val="28"/>
           <w:szCs w:val="28"/>
         </w:rPr>
       </w:pPr>
+      <w:r>
+        <w:rPr>
+          <w:color w:val="0D0D0D" w:themeColor="text1" w:themeTint="F2"/>
+          <w:sz w:val="28"/>
+          <w:szCs w:val="28"/>
+        </w:rPr>
+        <w:drawing>
+          <wp:inline distT="0" distB="0" distL="0" distR="0" wp14:anchorId="7B8E4926" wp14:editId="1C993177">
+            <wp:extent cx="4172532" cy="781159"/>
+            <wp:effectExtent l="0" t="0" r="0" b="0"/>
+            <wp:docPr id="2079142450" name="Рисунок 1"/>
+            <wp:cNvGraphicFramePr>
+              <a:graphicFrameLocks xmlns:a="http://schemas.openxmlformats.org/drawingml/2006/main" noChangeAspect="1"/>
+            </wp:cNvGraphicFramePr>
+            <a:graphic xmlns:a="http://schemas.openxmlformats.org/drawingml/2006/main">
+              <a:graphicData uri="http://schemas.openxmlformats.org/drawingml/2006/picture">
+                <pic:pic xmlns:pic="http://schemas.openxmlformats.org/drawingml/2006/picture">
+                  <pic:nvPicPr>
+                    <pic:cNvPr id="2079142450" name=""/>
+                    <pic:cNvPicPr/>
+                  </pic:nvPicPr>
+                  <pic:blipFill>
+                    <a:blip r:embed="rId13"/>
+                    <a:stretch>
+                      <a:fillRect/>
+                    </a:stretch>
+                  </pic:blipFill>
+                  <pic:spPr>
+                    <a:xfrm>
+                      <a:off x="0" y="0"/>
+                      <a:ext cx="4172532" cy="781159"/>
+                    </a:xfrm>
+                    <a:prstGeom prst="rect">
+                      <a:avLst/>
+                    </a:prstGeom>
+                  </pic:spPr>
+                </pic:pic>
+              </a:graphicData>
+            </a:graphic>
+          </wp:inline>
+        </w:drawing>
+      </w:r>
+    </w:p>
+    <w:p>
+      <w:pPr>
+        <w:pStyle w:val="a4"/>
+        <w:shd w:val="clear" w:color="auto" w:fill="FFFFFF"/>
+        <w:tabs>
+          <w:tab w:val="left" w:pos="993"/>
+        </w:tabs>
+        <w:spacing w:before="0" w:beforeAutospacing="0" w:after="240" w:line="360" w:lineRule="auto"/>
+        <w:ind w:firstLine="567"/>
+        <w:contextualSpacing/>
+        <w:jc w:val="center"/>
+        <w:rPr>
+          <w:color w:val="0D0D0D" w:themeColor="text1" w:themeTint="F2"/>
+        </w:rPr>
+      </w:pPr>
+      <w:r>
+        <w:rPr>
+          <w:color w:val="0D0D0D" w:themeColor="text1" w:themeTint="F2"/>
+        </w:rPr>
+        <w:t xml:space="preserve">Рисунок  </w:t>
+      </w:r>
+      <w:r>
+        <w:rPr>
+          <w:color w:val="0D0D0D" w:themeColor="text1" w:themeTint="F2"/>
+        </w:rPr>
+        <w:fldChar w:fldCharType="begin"/>
+      </w:r>
+      <w:r>
+        <w:rPr>
+          <w:color w:val="0D0D0D" w:themeColor="text1" w:themeTint="F2"/>
+        </w:rPr>
+        <w:instrText xml:space="preserve"> SEQ Figure \* ARABIC </w:instrText>
+      </w:r>
+      <w:r>
+        <w:rPr>
+          <w:color w:val="0D0D0D" w:themeColor="text1" w:themeTint="F2"/>
+        </w:rPr>
+        <w:fldChar w:fldCharType="separate"/>
+      </w:r>
+      <w:r>
+        <w:rPr>
+          <w:color w:val="0D0D0D" w:themeColor="text1" w:themeTint="F2"/>
+        </w:rPr>
+        <w:t>7</w:t>
+      </w:r>
+      <w:r>
+        <w:rPr>
+          <w:color w:val="0D0D0D" w:themeColor="text1" w:themeTint="F2"/>
+        </w:rPr>
+        <w:fldChar w:fldCharType="end"/>
+      </w:r>
+      <w:r>
+        <w:rPr>
+          <w:color w:val="0D0D0D" w:themeColor="text1" w:themeTint="F2"/>
+        </w:rPr>
+        <w:t xml:space="preserve"> - Один корень</w:t>
+      </w:r>
+    </w:p>
+    <w:p>
+      <w:pPr>
+        <w:pStyle w:val="a4"/>
+        <w:shd w:val="clear" w:color="auto" w:fill="FFFFFF"/>
+        <w:tabs>
+          <w:tab w:val="left" w:pos="993"/>
+        </w:tabs>
+        <w:spacing w:before="0" w:beforeAutospacing="0" w:after="240" w:line="360" w:lineRule="auto"/>
+        <w:ind w:firstLine="567"/>
+        <w:contextualSpacing/>
+        <w:jc w:val="center"/>
+        <w:rPr>
+          <w:color w:val="0D0D0D" w:themeColor="text1" w:themeTint="F2"/>
+          <w:sz w:val="28"/>
+          <w:szCs w:val="28"/>
+          <w:lang w:val="en-US"/>
+        </w:rPr>
+      </w:pPr>
+      <w:r>
+        <w:rPr>
+          <w:color w:val="0D0D0D" w:themeColor="text1" w:themeTint="F2"/>
+          <w:sz w:val="28"/>
+          <w:szCs w:val="28"/>
+          <w:lang w:val="en-US"/>
+        </w:rPr>
+        <w:lastRenderedPageBreak/>
+        <w:drawing>
+          <wp:inline distT="0" distB="0" distL="0" distR="0" wp14:anchorId="619D1A4B" wp14:editId="63068A22">
+            <wp:extent cx="4201111" cy="914528"/>
+            <wp:effectExtent l="0" t="0" r="0" b="0"/>
+            <wp:docPr id="895771176" name="Рисунок 1"/>
+            <wp:cNvGraphicFramePr>
+              <a:graphicFrameLocks xmlns:a="http://schemas.openxmlformats.org/drawingml/2006/main" noChangeAspect="1"/>
+            </wp:cNvGraphicFramePr>
+            <a:graphic xmlns:a="http://schemas.openxmlformats.org/drawingml/2006/main">
+              <a:graphicData uri="http://schemas.openxmlformats.org/drawingml/2006/picture">
+                <pic:pic xmlns:pic="http://schemas.openxmlformats.org/drawingml/2006/picture">
+                  <pic:nvPicPr>
+                    <pic:cNvPr id="895771176" name=""/>
+                    <pic:cNvPicPr/>
+                  </pic:nvPicPr>
+                  <pic:blipFill>
+                    <a:blip r:embed="rId14"/>
+                    <a:stretch>
+                      <a:fillRect/>
+                    </a:stretch>
+                  </pic:blipFill>
+                  <pic:spPr>
+                    <a:xfrm>
+                      <a:off x="0" y="0"/>
+                      <a:ext cx="4201111" cy="914528"/>
+                    </a:xfrm>
+                    <a:prstGeom prst="rect">
+                      <a:avLst/>
+                    </a:prstGeom>
+                  </pic:spPr>
+                </pic:pic>
+              </a:graphicData>
+            </a:graphic>
+          </wp:inline>
+        </w:drawing>
+      </w:r>
+    </w:p>
+    <w:p>
+      <w:pPr>
+        <w:pStyle w:val="a4"/>
+        <w:shd w:val="clear" w:color="auto" w:fill="FFFFFF"/>
+        <w:tabs>
+          <w:tab w:val="left" w:pos="993"/>
+        </w:tabs>
+        <w:spacing w:before="0" w:beforeAutospacing="0" w:after="240" w:line="360" w:lineRule="auto"/>
+        <w:ind w:firstLine="567"/>
+        <w:contextualSpacing/>
+        <w:jc w:val="center"/>
+        <w:rPr>
+          <w:color w:val="0D0D0D" w:themeColor="text1" w:themeTint="F2"/>
+        </w:rPr>
+      </w:pPr>
+      <w:r>
+        <w:rPr>
+          <w:color w:val="0D0D0D" w:themeColor="text1" w:themeTint="F2"/>
+        </w:rPr>
+        <w:t xml:space="preserve">Рисунок  </w:t>
+      </w:r>
+      <w:r>
+        <w:rPr>
+          <w:color w:val="0D0D0D" w:themeColor="text1" w:themeTint="F2"/>
+        </w:rPr>
+        <w:fldChar w:fldCharType="begin"/>
+      </w:r>
+      <w:r>
+        <w:rPr>
+          <w:color w:val="0D0D0D" w:themeColor="text1" w:themeTint="F2"/>
+        </w:rPr>
+        <w:instrText xml:space="preserve"> SEQ Figure \* ARABIC </w:instrText>
+      </w:r>
+      <w:r>
+        <w:rPr>
+          <w:color w:val="0D0D0D" w:themeColor="text1" w:themeTint="F2"/>
+        </w:rPr>
+        <w:fldChar w:fldCharType="separate"/>
+      </w:r>
+      <w:r>
+        <w:rPr>
+          <w:color w:val="0D0D0D" w:themeColor="text1" w:themeTint="F2"/>
+        </w:rPr>
+        <w:t>8</w:t>
+      </w:r>
+      <w:r>
+        <w:rPr>
+          <w:color w:val="0D0D0D" w:themeColor="text1" w:themeTint="F2"/>
+        </w:rPr>
+        <w:fldChar w:fldCharType="end"/>
+      </w:r>
+      <w:r>
+        <w:rPr>
+          <w:color w:val="0D0D0D" w:themeColor="text1" w:themeTint="F2"/>
+        </w:rPr>
+        <w:t xml:space="preserve"> - Два корня</w:t>
+      </w:r>
+    </w:p>
+    <w:p>
+      <w:pPr>
+        <w:pStyle w:val="a4"/>
+        <w:shd w:val="clear" w:color="auto" w:fill="FFFFFF"/>
+        <w:tabs>
+          <w:tab w:val="left" w:pos="993"/>
+        </w:tabs>
+        <w:spacing w:after="240" w:line="360" w:lineRule="auto"/>
+        <w:ind w:firstLine="567"/>
+        <w:contextualSpacing/>
+        <w:jc w:val="center"/>
+        <w:rPr>
+          <w:color w:val="0D0D0D" w:themeColor="text1" w:themeTint="F2"/>
+          <w:sz w:val="28"/>
+          <w:szCs w:val="28"/>
+        </w:rPr>
+      </w:pPr>
+      <w:r>
+        <w:rPr>
+          <w:color w:val="0D0D0D" w:themeColor="text1" w:themeTint="F2"/>
+          <w:sz w:val="28"/>
+          <w:szCs w:val="28"/>
+        </w:rPr>
+        <w:drawing>
+          <wp:inline distT="0" distB="0" distL="0" distR="0" wp14:anchorId="725044F1" wp14:editId="0C71D80D">
+            <wp:extent cx="4201111" cy="733527"/>
+            <wp:effectExtent l="0" t="0" r="9525" b="9525"/>
+            <wp:docPr id="408038241" name="Рисунок 1"/>
+            <wp:cNvGraphicFramePr>
+              <a:graphicFrameLocks xmlns:a="http://schemas.openxmlformats.org/drawingml/2006/main" noChangeAspect="1"/>
+            </wp:cNvGraphicFramePr>
+            <a:graphic xmlns:a="http://schemas.openxmlformats.org/drawingml/2006/main">
+              <a:graphicData uri="http://schemas.openxmlformats.org/drawingml/2006/picture">
+                <pic:pic xmlns:pic="http://schemas.openxmlformats.org/drawingml/2006/picture">
+                  <pic:nvPicPr>
+                    <pic:cNvPr id="408038241" name=""/>
+                    <pic:cNvPicPr/>
+                  </pic:nvPicPr>
+                  <pic:blipFill>
+                    <a:blip r:embed="rId15"/>
+                    <a:stretch>
+                      <a:fillRect/>
+                    </a:stretch>
+                  </pic:blipFill>
+                  <pic:spPr>
+                    <a:xfrm>
+                      <a:off x="0" y="0"/>
+                      <a:ext cx="4201111" cy="733527"/>
+                    </a:xfrm>
+                    <a:prstGeom prst="rect">
+                      <a:avLst/>
+                    </a:prstGeom>
+                  </pic:spPr>
+                </pic:pic>
+              </a:graphicData>
+            </a:graphic>
+          </wp:inline>
+        </w:drawing>
+      </w:r>
+    </w:p>
+    <w:p>
+      <w:pPr>
+        <w:pStyle w:val="a4"/>
+        <w:shd w:val="clear" w:color="auto" w:fill="FFFFFF"/>
+        <w:tabs>
+          <w:tab w:val="left" w:pos="993"/>
+        </w:tabs>
+        <w:spacing w:after="240" w:line="360" w:lineRule="auto"/>
+        <w:ind w:firstLine="567"/>
+        <w:contextualSpacing/>
+        <w:jc w:val="center"/>
+        <w:rPr>
+          <w:color w:val="0D0D0D" w:themeColor="text1" w:themeTint="F2"/>
+          <w:lang w:val="en-US"/>
+        </w:rPr>
+      </w:pPr>
+      <w:r>
+        <w:rPr>
+          <w:color w:val="0D0D0D" w:themeColor="text1" w:themeTint="F2"/>
+        </w:rPr>
+        <w:t xml:space="preserve">Рисунок  </w:t>
+      </w:r>
+      <w:r>
+        <w:rPr>
+          <w:color w:val="0D0D0D" w:themeColor="text1" w:themeTint="F2"/>
+        </w:rPr>
+        <w:fldChar w:fldCharType="begin"/>
+      </w:r>
+      <w:r>
+        <w:rPr>
+          <w:color w:val="0D0D0D" w:themeColor="text1" w:themeTint="F2"/>
+        </w:rPr>
+        <w:instrText xml:space="preserve"> SEQ Figure \* ARABIC </w:instrText>
+      </w:r>
+      <w:r>
+        <w:rPr>
+          <w:color w:val="0D0D0D" w:themeColor="text1" w:themeTint="F2"/>
+        </w:rPr>
+        <w:fldChar w:fldCharType="separate"/>
+      </w:r>
+      <w:r>
+        <w:rPr>
+          <w:color w:val="0D0D0D" w:themeColor="text1" w:themeTint="F2"/>
+        </w:rPr>
+        <w:t>9</w:t>
+      </w:r>
+      <w:r>
+        <w:rPr>
+          <w:color w:val="0D0D0D" w:themeColor="text1" w:themeTint="F2"/>
+        </w:rPr>
+        <w:fldChar w:fldCharType="end"/>
+      </w:r>
+      <w:r>
+        <w:rPr>
+          <w:color w:val="0D0D0D" w:themeColor="text1" w:themeTint="F2"/>
+        </w:rPr>
+        <w:t xml:space="preserve"> - Бесконечно много корней</w:t>
+      </w:r>
     </w:p>
     <w:p>
       <w:pPr>
@@ -17201,10 +18529,9 @@
           <w:tab w:val="left" w:pos="993"/>
         </w:tabs>
         <w:spacing w:after="240" w:line="360" w:lineRule="auto"/>
-        <w:ind w:left="0" w:firstLine="709"/>
-        <w:rPr>
-          <w:b/>
-          <w:bCs/>
+        <w:ind w:left="0" w:firstLine="567"/>
+        <w:contextualSpacing/>
+        <w:rPr>
           <w:color w:val="0D0D0D" w:themeColor="text1" w:themeTint="F2"/>
           <w:sz w:val="28"/>
           <w:szCs w:val="28"/>
@@ -17212,23 +18539,36 @@
       </w:pPr>
       <w:r>
         <w:rPr>
-          <w:b/>
-          <w:bCs/>
           <w:color w:val="0D0D0D" w:themeColor="text1" w:themeTint="F2"/>
           <w:sz w:val="28"/>
           <w:szCs w:val="28"/>
         </w:rPr>
-        <w:t>Вещественные корни</w:t>
-      </w:r>
-      <w:r>
-        <w:rPr>
-          <w:b/>
-          <w:bCs/>
+        <w:t>линейное уравнение</w:t>
+      </w:r>
+      <w:r>
+        <w:rPr>
           <w:color w:val="0D0D0D" w:themeColor="text1" w:themeTint="F2"/>
           <w:sz w:val="28"/>
           <w:szCs w:val="28"/>
         </w:rPr>
-        <w:t>: нет, один, два, бесконечно много</w:t>
+        <w:t xml:space="preserve"> (</w:t>
+      </w:r>
+      <w:r>
+        <w:rPr>
+          <w:color w:val="0D0D0D" w:themeColor="text1" w:themeTint="F2"/>
+          <w:sz w:val="28"/>
+          <w:szCs w:val="28"/>
+          <w:lang w:val="en-US"/>
+        </w:rPr>
+        <w:t>a=0, b=0</w:t>
+      </w:r>
+      <w:r>
+        <w:rPr>
+          <w:color w:val="0D0D0D" w:themeColor="text1" w:themeTint="F2"/>
+          <w:sz w:val="28"/>
+          <w:szCs w:val="28"/>
+        </w:rPr>
+        <w:t>)</w:t>
       </w:r>
     </w:p>
     <w:p>
@@ -17238,21 +18578,27 @@
         <w:tabs>
           <w:tab w:val="left" w:pos="993"/>
         </w:tabs>
-        <w:spacing w:after="240"/>
+        <w:spacing w:line="360" w:lineRule="auto"/>
+        <w:ind w:firstLine="567"/>
+        <w:contextualSpacing/>
+        <w:jc w:val="center"/>
         <w:rPr>
           <w:color w:val="0D0D0D" w:themeColor="text1" w:themeTint="F2"/>
+          <w:sz w:val="28"/>
+          <w:szCs w:val="28"/>
         </w:rPr>
       </w:pPr>
       <w:r>
         <w:rPr>
-          <w:noProof/>
           <w:color w:val="0D0D0D" w:themeColor="text1" w:themeTint="F2"/>
+          <w:sz w:val="28"/>
+          <w:szCs w:val="28"/>
         </w:rPr>
         <w:drawing>
-          <wp:inline distT="0" distB="0" distL="0" distR="0" wp14:anchorId="69E2103A" wp14:editId="45230E35">
-            <wp:extent cx="5666105" cy="646257"/>
-            <wp:effectExtent l="0" t="0" r="0" b="1905"/>
-            <wp:docPr id="770771495" name="Рисунок 1"/>
+          <wp:inline distT="0" distB="0" distL="0" distR="0" wp14:anchorId="1475D62D" wp14:editId="07A636A5">
+            <wp:extent cx="4220164" cy="724001"/>
+            <wp:effectExtent l="0" t="0" r="9525" b="0"/>
+            <wp:docPr id="356999029" name="Рисунок 1"/>
             <wp:cNvGraphicFramePr>
               <a:graphicFrameLocks xmlns:a="http://schemas.openxmlformats.org/drawingml/2006/main" noChangeAspect="1"/>
             </wp:cNvGraphicFramePr>
@@ -17260,11 +18606,11 @@
               <a:graphicData uri="http://schemas.openxmlformats.org/drawingml/2006/picture">
                 <pic:pic xmlns:pic="http://schemas.openxmlformats.org/drawingml/2006/picture">
                   <pic:nvPicPr>
-                    <pic:cNvPr id="706265279" name=""/>
+                    <pic:cNvPr id="356999029" name=""/>
                     <pic:cNvPicPr/>
                   </pic:nvPicPr>
                   <pic:blipFill>
-                    <a:blip r:embed="rId8"/>
+                    <a:blip r:embed="rId16"/>
                     <a:stretch>
                       <a:fillRect/>
                     </a:stretch>
@@ -17272,7 +18618,7 @@
                   <pic:spPr>
                     <a:xfrm>
                       <a:off x="0" y="0"/>
-                      <a:ext cx="5678160" cy="647632"/>
+                      <a:ext cx="4220164" cy="724001"/>
                     </a:xfrm>
                     <a:prstGeom prst="rect">
                       <a:avLst/>
@@ -17292,8 +18638,9 @@
         <w:tabs>
           <w:tab w:val="left" w:pos="993"/>
         </w:tabs>
-        <w:spacing w:after="240"/>
-        <w:ind w:firstLine="709"/>
+        <w:spacing w:after="240" w:line="360" w:lineRule="auto"/>
+        <w:ind w:firstLine="567"/>
+        <w:contextualSpacing/>
         <w:jc w:val="center"/>
         <w:rPr>
           <w:color w:val="0D0D0D" w:themeColor="text1" w:themeTint="F2"/>
@@ -17310,13 +18657,13 @@
           <w:color w:val="0D0D0D" w:themeColor="text1" w:themeTint="F2"/>
           <w:lang w:val="en-US"/>
         </w:rPr>
-        <w:t>3</w:t>
+        <w:t>10</w:t>
       </w:r>
       <w:r>
         <w:rPr>
           <w:color w:val="0D0D0D" w:themeColor="text1" w:themeTint="F2"/>
         </w:rPr>
-        <w:t xml:space="preserve"> - Корней нет</w:t>
+        <w:t xml:space="preserve"> - Комплексный корень</w:t>
       </w:r>
     </w:p>
     <w:p>
@@ -17326,23 +18673,79 @@
         <w:tabs>
           <w:tab w:val="left" w:pos="993"/>
         </w:tabs>
-        <w:spacing w:after="240"/>
+        <w:spacing w:after="240" w:line="360" w:lineRule="auto"/>
+        <w:ind w:firstLine="567"/>
+        <w:contextualSpacing/>
+        <w:rPr>
+          <w:b/>
+          <w:bCs/>
+          <w:color w:val="0D0D0D" w:themeColor="text1" w:themeTint="F2"/>
+          <w:sz w:val="28"/>
+          <w:szCs w:val="28"/>
+        </w:rPr>
+      </w:pPr>
+    </w:p>
+    <w:p>
+      <w:pPr>
+        <w:pStyle w:val="a4"/>
+        <w:numPr>
+          <w:ilvl w:val="0"/>
+          <w:numId w:val="3"/>
+        </w:numPr>
+        <w:shd w:val="clear" w:color="auto" w:fill="FFFFFF"/>
+        <w:tabs>
+          <w:tab w:val="left" w:pos="993"/>
+        </w:tabs>
+        <w:spacing w:after="240" w:line="360" w:lineRule="auto"/>
+        <w:ind w:left="0" w:firstLine="567"/>
+        <w:contextualSpacing/>
+        <w:rPr>
+          <w:b/>
+          <w:bCs/>
+          <w:color w:val="0D0D0D" w:themeColor="text1" w:themeTint="F2"/>
+          <w:sz w:val="28"/>
+          <w:szCs w:val="28"/>
+        </w:rPr>
+      </w:pPr>
+      <w:r>
+        <w:rPr>
+          <w:b/>
+          <w:bCs/>
+          <w:color w:val="0D0D0D" w:themeColor="text1" w:themeTint="F2"/>
+          <w:sz w:val="28"/>
+          <w:szCs w:val="28"/>
+        </w:rPr>
+        <w:t>Неверный ввод</w:t>
+      </w:r>
+    </w:p>
+    <w:p>
+      <w:pPr>
+        <w:pStyle w:val="a4"/>
+        <w:shd w:val="clear" w:color="auto" w:fill="FFFFFF"/>
+        <w:tabs>
+          <w:tab w:val="left" w:pos="993"/>
+        </w:tabs>
+        <w:spacing w:after="240" w:line="360" w:lineRule="auto"/>
+        <w:ind w:firstLine="567"/>
+        <w:contextualSpacing/>
         <w:jc w:val="center"/>
         <w:rPr>
           <w:color w:val="0D0D0D" w:themeColor="text1" w:themeTint="F2"/>
+          <w:sz w:val="28"/>
+          <w:szCs w:val="28"/>
         </w:rPr>
       </w:pPr>
       <w:r>
         <w:rPr>
-          <w:noProof/>
           <w:color w:val="0D0D0D" w:themeColor="text1" w:themeTint="F2"/>
-        </w:rPr>
-        <w:lastRenderedPageBreak/>
+          <w:sz w:val="28"/>
+          <w:szCs w:val="28"/>
+        </w:rPr>
         <w:drawing>
-          <wp:inline distT="0" distB="0" distL="0" distR="0" wp14:anchorId="04192E45" wp14:editId="11B474BF">
-            <wp:extent cx="5666105" cy="749828"/>
+          <wp:inline distT="0" distB="0" distL="0" distR="0" wp14:anchorId="3D1BA5F7" wp14:editId="68BAD4F0">
+            <wp:extent cx="4286848" cy="2267266"/>
             <wp:effectExtent l="0" t="0" r="0" b="0"/>
-            <wp:docPr id="923355927" name="Рисунок 1"/>
+            <wp:docPr id="1761667541" name="Рисунок 1"/>
             <wp:cNvGraphicFramePr>
               <a:graphicFrameLocks xmlns:a="http://schemas.openxmlformats.org/drawingml/2006/main" noChangeAspect="1"/>
             </wp:cNvGraphicFramePr>
@@ -17350,11 +18753,11 @@
               <a:graphicData uri="http://schemas.openxmlformats.org/drawingml/2006/picture">
                 <pic:pic xmlns:pic="http://schemas.openxmlformats.org/drawingml/2006/picture">
                   <pic:nvPicPr>
-                    <pic:cNvPr id="1283079277" name=""/>
+                    <pic:cNvPr id="1761667541" name=""/>
                     <pic:cNvPicPr/>
                   </pic:nvPicPr>
                   <pic:blipFill>
-                    <a:blip r:embed="rId9"/>
+                    <a:blip r:embed="rId17"/>
                     <a:stretch>
                       <a:fillRect/>
                     </a:stretch>
@@ -17362,7 +18765,7 @@
                   <pic:spPr>
                     <a:xfrm>
                       <a:off x="0" y="0"/>
-                      <a:ext cx="5681720" cy="751894"/>
+                      <a:ext cx="4286848" cy="2267266"/>
                     </a:xfrm>
                     <a:prstGeom prst="rect">
                       <a:avLst/>
@@ -17382,378 +18785,9 @@
         <w:tabs>
           <w:tab w:val="left" w:pos="993"/>
         </w:tabs>
-        <w:spacing w:before="0" w:beforeAutospacing="0" w:after="240"/>
-        <w:ind w:firstLine="709"/>
-        <w:jc w:val="center"/>
-        <w:rPr>
-          <w:color w:val="0D0D0D" w:themeColor="text1" w:themeTint="F2"/>
-        </w:rPr>
-      </w:pPr>
-      <w:r>
-        <w:rPr>
-          <w:color w:val="0D0D0D" w:themeColor="text1" w:themeTint="F2"/>
-        </w:rPr>
-        <w:t xml:space="preserve">Рисунок  </w:t>
-      </w:r>
-      <w:r>
-        <w:rPr>
-          <w:color w:val="0D0D0D" w:themeColor="text1" w:themeTint="F2"/>
-        </w:rPr>
-        <w:fldChar w:fldCharType="begin"/>
-      </w:r>
-      <w:r>
-        <w:rPr>
-          <w:color w:val="0D0D0D" w:themeColor="text1" w:themeTint="F2"/>
-        </w:rPr>
-        <w:instrText xml:space="preserve"> SEQ Figure \* ARABIC </w:instrText>
-      </w:r>
-      <w:r>
-        <w:rPr>
-          <w:color w:val="0D0D0D" w:themeColor="text1" w:themeTint="F2"/>
-        </w:rPr>
-        <w:fldChar w:fldCharType="separate"/>
-      </w:r>
-      <w:r>
-        <w:rPr>
-          <w:color w:val="0D0D0D" w:themeColor="text1" w:themeTint="F2"/>
-        </w:rPr>
-        <w:t>7</w:t>
-      </w:r>
-      <w:r>
-        <w:rPr>
-          <w:color w:val="0D0D0D" w:themeColor="text1" w:themeTint="F2"/>
-        </w:rPr>
-        <w:fldChar w:fldCharType="end"/>
-      </w:r>
-      <w:r>
-        <w:rPr>
-          <w:color w:val="0D0D0D" w:themeColor="text1" w:themeTint="F2"/>
-        </w:rPr>
-        <w:t xml:space="preserve"> - Один корень</w:t>
-      </w:r>
-    </w:p>
-    <w:p>
-      <w:pPr>
-        <w:pStyle w:val="a4"/>
-        <w:shd w:val="clear" w:color="auto" w:fill="FFFFFF"/>
-        <w:tabs>
-          <w:tab w:val="left" w:pos="993"/>
-        </w:tabs>
-        <w:spacing w:before="0" w:beforeAutospacing="0" w:after="240" w:line="360" w:lineRule="auto"/>
-        <w:jc w:val="center"/>
-        <w:rPr>
-          <w:color w:val="0D0D0D" w:themeColor="text1" w:themeTint="F2"/>
-          <w:lang w:val="en-US"/>
-        </w:rPr>
-      </w:pPr>
-      <w:r>
-        <w:rPr>
-          <w:noProof/>
-          <w:color w:val="0D0D0D" w:themeColor="text1" w:themeTint="F2"/>
-        </w:rPr>
-        <w:drawing>
-          <wp:inline distT="0" distB="0" distL="0" distR="0" wp14:anchorId="2521B5D8" wp14:editId="4F9B38B6">
-            <wp:extent cx="5826125" cy="843247"/>
-            <wp:effectExtent l="0" t="0" r="3175" b="0"/>
-            <wp:docPr id="679188599" name="Рисунок 1"/>
-            <wp:cNvGraphicFramePr>
-              <a:graphicFrameLocks xmlns:a="http://schemas.openxmlformats.org/drawingml/2006/main" noChangeAspect="1"/>
-            </wp:cNvGraphicFramePr>
-            <a:graphic xmlns:a="http://schemas.openxmlformats.org/drawingml/2006/main">
-              <a:graphicData uri="http://schemas.openxmlformats.org/drawingml/2006/picture">
-                <pic:pic xmlns:pic="http://schemas.openxmlformats.org/drawingml/2006/picture">
-                  <pic:nvPicPr>
-                    <pic:cNvPr id="1310589598" name=""/>
-                    <pic:cNvPicPr/>
-                  </pic:nvPicPr>
-                  <pic:blipFill>
-                    <a:blip r:embed="rId10"/>
-                    <a:stretch>
-                      <a:fillRect/>
-                    </a:stretch>
-                  </pic:blipFill>
-                  <pic:spPr>
-                    <a:xfrm>
-                      <a:off x="0" y="0"/>
-                      <a:ext cx="5830343" cy="843857"/>
-                    </a:xfrm>
-                    <a:prstGeom prst="rect">
-                      <a:avLst/>
-                    </a:prstGeom>
-                  </pic:spPr>
-                </pic:pic>
-              </a:graphicData>
-            </a:graphic>
-          </wp:inline>
-        </w:drawing>
-      </w:r>
-    </w:p>
-    <w:p>
-      <w:pPr>
-        <w:pStyle w:val="a4"/>
-        <w:shd w:val="clear" w:color="auto" w:fill="FFFFFF"/>
-        <w:tabs>
-          <w:tab w:val="left" w:pos="993"/>
-        </w:tabs>
-        <w:spacing w:before="0" w:beforeAutospacing="0" w:after="240" w:line="360" w:lineRule="auto"/>
-        <w:ind w:firstLine="709"/>
-        <w:jc w:val="center"/>
-        <w:rPr>
-          <w:color w:val="0D0D0D" w:themeColor="text1" w:themeTint="F2"/>
-        </w:rPr>
-      </w:pPr>
-      <w:r>
-        <w:rPr>
-          <w:color w:val="0D0D0D" w:themeColor="text1" w:themeTint="F2"/>
-        </w:rPr>
-        <w:t xml:space="preserve">Рисунок  </w:t>
-      </w:r>
-      <w:r>
-        <w:rPr>
-          <w:color w:val="0D0D0D" w:themeColor="text1" w:themeTint="F2"/>
-        </w:rPr>
-        <w:fldChar w:fldCharType="begin"/>
-      </w:r>
-      <w:r>
-        <w:rPr>
-          <w:color w:val="0D0D0D" w:themeColor="text1" w:themeTint="F2"/>
-        </w:rPr>
-        <w:instrText xml:space="preserve"> SEQ Figure \* ARABIC </w:instrText>
-      </w:r>
-      <w:r>
-        <w:rPr>
-          <w:color w:val="0D0D0D" w:themeColor="text1" w:themeTint="F2"/>
-        </w:rPr>
-        <w:fldChar w:fldCharType="separate"/>
-      </w:r>
-      <w:r>
-        <w:rPr>
-          <w:color w:val="0D0D0D" w:themeColor="text1" w:themeTint="F2"/>
-        </w:rPr>
-        <w:t>8</w:t>
-      </w:r>
-      <w:r>
-        <w:rPr>
-          <w:color w:val="0D0D0D" w:themeColor="text1" w:themeTint="F2"/>
-        </w:rPr>
-        <w:fldChar w:fldCharType="end"/>
-      </w:r>
-      <w:r>
-        <w:rPr>
-          <w:color w:val="0D0D0D" w:themeColor="text1" w:themeTint="F2"/>
-        </w:rPr>
-        <w:t xml:space="preserve"> - Два корня</w:t>
-      </w:r>
-    </w:p>
-    <w:p>
-      <w:pPr>
-        <w:pStyle w:val="a4"/>
-        <w:shd w:val="clear" w:color="auto" w:fill="FFFFFF"/>
-        <w:tabs>
-          <w:tab w:val="left" w:pos="993"/>
-        </w:tabs>
-        <w:spacing w:after="240"/>
-        <w:jc w:val="center"/>
-        <w:rPr>
-          <w:color w:val="0D0D0D" w:themeColor="text1" w:themeTint="F2"/>
-        </w:rPr>
-      </w:pPr>
-      <w:r>
-        <w:rPr>
-          <w:noProof/>
-          <w:color w:val="0D0D0D" w:themeColor="text1" w:themeTint="F2"/>
-        </w:rPr>
-        <w:drawing>
-          <wp:inline distT="0" distB="0" distL="0" distR="0" wp14:anchorId="39DC9662" wp14:editId="6F08E888">
-            <wp:extent cx="5742305" cy="729834"/>
-            <wp:effectExtent l="0" t="0" r="0" b="0"/>
-            <wp:docPr id="1187207586" name="Рисунок 1"/>
-            <wp:cNvGraphicFramePr>
-              <a:graphicFrameLocks xmlns:a="http://schemas.openxmlformats.org/drawingml/2006/main" noChangeAspect="1"/>
-            </wp:cNvGraphicFramePr>
-            <a:graphic xmlns:a="http://schemas.openxmlformats.org/drawingml/2006/main">
-              <a:graphicData uri="http://schemas.openxmlformats.org/drawingml/2006/picture">
-                <pic:pic xmlns:pic="http://schemas.openxmlformats.org/drawingml/2006/picture">
-                  <pic:nvPicPr>
-                    <pic:cNvPr id="1187207586" name=""/>
-                    <pic:cNvPicPr/>
-                  </pic:nvPicPr>
-                  <pic:blipFill>
-                    <a:blip r:embed="rId11"/>
-                    <a:stretch>
-                      <a:fillRect/>
-                    </a:stretch>
-                  </pic:blipFill>
-                  <pic:spPr>
-                    <a:xfrm>
-                      <a:off x="0" y="0"/>
-                      <a:ext cx="5750317" cy="730852"/>
-                    </a:xfrm>
-                    <a:prstGeom prst="rect">
-                      <a:avLst/>
-                    </a:prstGeom>
-                  </pic:spPr>
-                </pic:pic>
-              </a:graphicData>
-            </a:graphic>
-          </wp:inline>
-        </w:drawing>
-      </w:r>
-    </w:p>
-    <w:p>
-      <w:pPr>
-        <w:pStyle w:val="a4"/>
-        <w:shd w:val="clear" w:color="auto" w:fill="FFFFFF"/>
-        <w:tabs>
-          <w:tab w:val="left" w:pos="993"/>
-        </w:tabs>
-        <w:spacing w:after="240"/>
-        <w:ind w:firstLine="709"/>
-        <w:jc w:val="center"/>
-        <w:rPr>
-          <w:color w:val="0D0D0D" w:themeColor="text1" w:themeTint="F2"/>
-          <w:lang w:val="en-US"/>
-        </w:rPr>
-      </w:pPr>
-      <w:r>
-        <w:rPr>
-          <w:color w:val="0D0D0D" w:themeColor="text1" w:themeTint="F2"/>
-        </w:rPr>
-        <w:t xml:space="preserve">Рисунок  </w:t>
-      </w:r>
-      <w:r>
-        <w:rPr>
-          <w:color w:val="0D0D0D" w:themeColor="text1" w:themeTint="F2"/>
-        </w:rPr>
-        <w:fldChar w:fldCharType="begin"/>
-      </w:r>
-      <w:r>
-        <w:rPr>
-          <w:color w:val="0D0D0D" w:themeColor="text1" w:themeTint="F2"/>
-        </w:rPr>
-        <w:instrText xml:space="preserve"> SEQ Figure \* ARABIC </w:instrText>
-      </w:r>
-      <w:r>
-        <w:rPr>
-          <w:color w:val="0D0D0D" w:themeColor="text1" w:themeTint="F2"/>
-        </w:rPr>
-        <w:fldChar w:fldCharType="separate"/>
-      </w:r>
-      <w:r>
-        <w:rPr>
-          <w:color w:val="0D0D0D" w:themeColor="text1" w:themeTint="F2"/>
-        </w:rPr>
-        <w:t>9</w:t>
-      </w:r>
-      <w:r>
-        <w:rPr>
-          <w:color w:val="0D0D0D" w:themeColor="text1" w:themeTint="F2"/>
-        </w:rPr>
-        <w:fldChar w:fldCharType="end"/>
-      </w:r>
-      <w:r>
-        <w:rPr>
-          <w:color w:val="0D0D0D" w:themeColor="text1" w:themeTint="F2"/>
-        </w:rPr>
-        <w:t xml:space="preserve"> - Бесконечно много корней</w:t>
-      </w:r>
-    </w:p>
-    <w:p>
-      <w:pPr>
-        <w:pStyle w:val="a4"/>
-        <w:numPr>
-          <w:ilvl w:val="0"/>
-          <w:numId w:val="2"/>
-        </w:numPr>
-        <w:shd w:val="clear" w:color="auto" w:fill="FFFFFF"/>
-        <w:tabs>
-          <w:tab w:val="left" w:pos="993"/>
-        </w:tabs>
         <w:spacing w:after="240" w:line="360" w:lineRule="auto"/>
-        <w:ind w:left="0" w:firstLine="709"/>
-        <w:rPr>
-          <w:b/>
-          <w:bCs/>
-          <w:color w:val="0D0D0D" w:themeColor="text1" w:themeTint="F2"/>
-          <w:sz w:val="28"/>
-          <w:szCs w:val="28"/>
-        </w:rPr>
-      </w:pPr>
-      <w:r>
-        <w:rPr>
-          <w:b/>
-          <w:bCs/>
-          <w:color w:val="0D0D0D" w:themeColor="text1" w:themeTint="F2"/>
-          <w:sz w:val="28"/>
-          <w:szCs w:val="28"/>
-        </w:rPr>
-        <w:t>Неверный ввод</w:t>
-      </w:r>
-    </w:p>
-    <w:p>
-      <w:pPr>
-        <w:pStyle w:val="a4"/>
-        <w:shd w:val="clear" w:color="auto" w:fill="FFFFFF"/>
-        <w:tabs>
-          <w:tab w:val="left" w:pos="993"/>
-        </w:tabs>
-        <w:spacing w:after="240"/>
-        <w:jc w:val="center"/>
-        <w:rPr>
-          <w:color w:val="0D0D0D" w:themeColor="text1" w:themeTint="F2"/>
-        </w:rPr>
-      </w:pPr>
-      <w:r>
-        <w:rPr>
-          <w:noProof/>
-          <w:color w:val="0D0D0D" w:themeColor="text1" w:themeTint="F2"/>
-        </w:rPr>
-        <w:drawing>
-          <wp:inline distT="0" distB="0" distL="0" distR="0" wp14:anchorId="698A946C" wp14:editId="6F7A8740">
-            <wp:extent cx="5559425" cy="1208157"/>
-            <wp:effectExtent l="0" t="0" r="3175" b="0"/>
-            <wp:docPr id="544065606" name="Рисунок 1"/>
-            <wp:cNvGraphicFramePr>
-              <a:graphicFrameLocks xmlns:a="http://schemas.openxmlformats.org/drawingml/2006/main" noChangeAspect="1"/>
-            </wp:cNvGraphicFramePr>
-            <a:graphic xmlns:a="http://schemas.openxmlformats.org/drawingml/2006/main">
-              <a:graphicData uri="http://schemas.openxmlformats.org/drawingml/2006/picture">
-                <pic:pic xmlns:pic="http://schemas.openxmlformats.org/drawingml/2006/picture">
-                  <pic:nvPicPr>
-                    <pic:cNvPr id="544065606" name=""/>
-                    <pic:cNvPicPr/>
-                  </pic:nvPicPr>
-                  <pic:blipFill>
-                    <a:blip r:embed="rId12"/>
-                    <a:stretch>
-                      <a:fillRect/>
-                    </a:stretch>
-                  </pic:blipFill>
-                  <pic:spPr>
-                    <a:xfrm>
-                      <a:off x="0" y="0"/>
-                      <a:ext cx="5567084" cy="1209822"/>
-                    </a:xfrm>
-                    <a:prstGeom prst="rect">
-                      <a:avLst/>
-                    </a:prstGeom>
-                  </pic:spPr>
-                </pic:pic>
-              </a:graphicData>
-            </a:graphic>
-          </wp:inline>
-        </w:drawing>
-      </w:r>
-    </w:p>
-    <w:p>
-      <w:pPr>
-        <w:pStyle w:val="a4"/>
-        <w:shd w:val="clear" w:color="auto" w:fill="FFFFFF"/>
-        <w:tabs>
-          <w:tab w:val="left" w:pos="993"/>
-        </w:tabs>
-        <w:spacing w:after="240"/>
-        <w:ind w:firstLine="709"/>
+        <w:ind w:firstLine="567"/>
+        <w:contextualSpacing/>
         <w:jc w:val="center"/>
         <w:rPr>
           <w:color w:val="0D0D0D" w:themeColor="text1" w:themeTint="F2"/>
@@ -17828,7 +18862,8 @@
           <w:tab w:val="left" w:pos="993"/>
         </w:tabs>
         <w:spacing w:before="0" w:beforeAutospacing="0" w:after="240" w:afterAutospacing="0" w:line="360" w:lineRule="auto"/>
-        <w:ind w:firstLine="709"/>
+        <w:ind w:firstLine="567"/>
+        <w:contextualSpacing/>
         <w:jc w:val="both"/>
         <w:rPr>
           <w:color w:val="0D0D0D" w:themeColor="text1" w:themeTint="F2"/>
@@ -17848,7 +18883,7 @@
 </file>
 
 <file path=word/numbering.xml><?xml version="1.0" encoding="utf-8"?>
-<w:numbering xmlns:wpc="http://schemas.microsoft.com/office/word/2010/wordprocessingCanvas" xmlns:cx="http://schemas.microsoft.com/office/drawing/2014/chartex" xmlns:mc="http://schemas.openxmlformats.org/markup-compatibility/2006" xmlns:o="urn:schemas-microsoft-com:office:office" xmlns:r="http://schemas.openxmlformats.org/officeDocument/2006/relationships" xmlns:m="http://schemas.openxmlformats.org/officeDocument/2006/math" xmlns:v="urn:schemas-microsoft-com:vml" xmlns:wp14="http://schemas.microsoft.com/office/word/2010/wordprocessingDrawing" xmlns:wp="http://schemas.openxmlformats.org/drawingml/2006/wordprocessingDrawing" xmlns:w10="urn:schemas-microsoft-com:office:word" xmlns:w="http://schemas.openxmlformats.org/wordprocessingml/2006/main" xmlns:w14="http://schemas.microsoft.com/office/word/2010/wordml" xmlns:w15="http://schemas.microsoft.com/office/word/2012/wordml" xmlns:w16se="http://schemas.microsoft.com/office/word/2015/wordml/symex" xmlns:wpg="http://schemas.microsoft.com/office/word/2010/wordprocessingGroup" xmlns:wpi="http://schemas.microsoft.com/office/word/2010/wordprocessingInk" xmlns:wne="http://schemas.microsoft.com/office/word/2006/wordml" xmlns:wps="http://schemas.microsoft.com/office/word/2010/wordprocessingShape" mc:Ignorable="w14 w15 w16se wp14">
+<w:numbering xmlns:wpc="http://schemas.microsoft.com/office/word/2010/wordprocessingCanvas" xmlns:cx="http://schemas.microsoft.com/office/drawing/2014/chartex" xmlns:cx1="http://schemas.microsoft.com/office/drawing/2015/9/8/chartex" xmlns:cx2="http://schemas.microsoft.com/office/drawing/2015/10/21/chartex" xmlns:cx3="http://schemas.microsoft.com/office/drawing/2016/5/9/chartex" xmlns:cx4="http://schemas.microsoft.com/office/drawing/2016/5/10/chartex" xmlns:cx5="http://schemas.microsoft.com/office/drawing/2016/5/11/chartex" xmlns:cx6="http://schemas.microsoft.com/office/drawing/2016/5/12/chartex" xmlns:cx7="http://schemas.microsoft.com/office/drawing/2016/5/13/chartex" xmlns:cx8="http://schemas.microsoft.com/office/drawing/2016/5/14/chartex" xmlns:mc="http://schemas.openxmlformats.org/markup-compatibility/2006" xmlns:aink="http://schemas.microsoft.com/office/drawing/2016/ink" xmlns:am3d="http://schemas.microsoft.com/office/drawing/2017/model3d" xmlns:o="urn:schemas-microsoft-com:office:office" xmlns:oel="http://schemas.microsoft.com/office/2019/extlst" xmlns:r="http://schemas.openxmlformats.org/officeDocument/2006/relationships" xmlns:m="http://schemas.openxmlformats.org/officeDocument/2006/math" xmlns:v="urn:schemas-microsoft-com:vml" xmlns:wp14="http://schemas.microsoft.com/office/word/2010/wordprocessingDrawing" xmlns:wp="http://schemas.openxmlformats.org/drawingml/2006/wordprocessingDrawing" xmlns:w10="urn:schemas-microsoft-com:office:word" xmlns:w="http://schemas.openxmlformats.org/wordprocessingml/2006/main" xmlns:w14="http://schemas.microsoft.com/office/word/2010/wordml" xmlns:w15="http://schemas.microsoft.com/office/word/2012/wordml" xmlns:w16cex="http://schemas.microsoft.com/office/word/2018/wordml/cex" xmlns:w16cid="http://schemas.microsoft.com/office/word/2016/wordml/cid" xmlns:w16="http://schemas.microsoft.com/office/word/2018/wordml" xmlns:w16du="http://schemas.microsoft.com/office/word/2023/wordml/word16du" xmlns:w16sdtdh="http://schemas.microsoft.com/office/word/2020/wordml/sdtdatahash" xmlns:w16sdtfl="http://schemas.microsoft.com/office/word/2024/wordml/sdtformatlock" xmlns:w16se="http://schemas.microsoft.com/office/word/2015/wordml/symex" xmlns:wpg="http://schemas.microsoft.com/office/word/2010/wordprocessingGroup" xmlns:wpi="http://schemas.microsoft.com/office/word/2010/wordprocessingInk" xmlns:wne="http://schemas.microsoft.com/office/word/2006/wordml" xmlns:wps="http://schemas.microsoft.com/office/word/2010/wordprocessingShape" mc:Ignorable="w14 w15 w16se w16cid w16 w16cex w16sdtdh w16sdtfl w16du wp14">
   <w:abstractNum w:abstractNumId="0" w15:restartNumberingAfterBreak="0">
     <w:nsid w:val="08623E2C"/>
     <w:multiLevelType w:val="hybridMultilevel"/>
@@ -18200,7 +19235,7 @@
       </w:pPr>
     </w:lvl>
   </w:abstractNum>
-  <w:num w:numId="1">
+  <w:num w:numId="1" w16cid:durableId="1987011336">
     <w:abstractNumId w:val="2"/>
     <w:lvlOverride w:ilvl="0">
       <w:startOverride w:val="1"/>
@@ -18226,17 +19261,17 @@
       <w:startOverride w:val="1"/>
     </w:lvlOverride>
   </w:num>
-  <w:num w:numId="2">
+  <w:num w:numId="2" w16cid:durableId="788471829">
     <w:abstractNumId w:val="1"/>
   </w:num>
-  <w:num w:numId="3">
+  <w:num w:numId="3" w16cid:durableId="862666745">
     <w:abstractNumId w:val="0"/>
   </w:num>
 </w:numbering>
 </file>
 
 <file path=word/styles.xml><?xml version="1.0" encoding="utf-8"?>
-<w:styles xmlns:mc="http://schemas.openxmlformats.org/markup-compatibility/2006" xmlns:r="http://schemas.openxmlformats.org/officeDocument/2006/relationships" xmlns:w="http://schemas.openxmlformats.org/wordprocessingml/2006/main" xmlns:w14="http://schemas.microsoft.com/office/word/2010/wordml" xmlns:w15="http://schemas.microsoft.com/office/word/2012/wordml" xmlns:w16se="http://schemas.microsoft.com/office/word/2015/wordml/symex" mc:Ignorable="w14 w15 w16se">
+<w:styles xmlns:mc="http://schemas.openxmlformats.org/markup-compatibility/2006" xmlns:r="http://schemas.openxmlformats.org/officeDocument/2006/relationships" xmlns:w="http://schemas.openxmlformats.org/wordprocessingml/2006/main" xmlns:w14="http://schemas.microsoft.com/office/word/2010/wordml" xmlns:w15="http://schemas.microsoft.com/office/word/2012/wordml" xmlns:w16cex="http://schemas.microsoft.com/office/word/2018/wordml/cex" xmlns:w16cid="http://schemas.microsoft.com/office/word/2016/wordml/cid" xmlns:w16="http://schemas.microsoft.com/office/word/2018/wordml" xmlns:w16du="http://schemas.microsoft.com/office/word/2023/wordml/word16du" xmlns:w16sdtdh="http://schemas.microsoft.com/office/word/2020/wordml/sdtdatahash" xmlns:w16sdtfl="http://schemas.microsoft.com/office/word/2024/wordml/sdtformatlock" xmlns:w16se="http://schemas.microsoft.com/office/word/2015/wordml/symex" mc:Ignorable="w14 w15 w16se w16cid w16 w16cex w16sdtdh w16sdtfl w16du">
   <w:docDefaults>
     <w:rPrDefault>
       <w:rPr>
@@ -18252,7 +19287,7 @@
       </w:pPr>
     </w:pPrDefault>
   </w:docDefaults>
-  <w:latentStyles w:defLockedState="0" w:defUIPriority="99" w:defSemiHidden="0" w:defUnhideWhenUsed="0" w:defQFormat="0" w:count="371">
+  <w:latentStyles w:defLockedState="0" w:defUIPriority="99" w:defSemiHidden="0" w:defUnhideWhenUsed="0" w:defQFormat="0" w:count="376">
     <w:lsdException w:name="Normal" w:uiPriority="0" w:qFormat="1"/>
     <w:lsdException w:name="heading 1" w:uiPriority="9" w:qFormat="1"/>
     <w:lsdException w:name="heading 2" w:semiHidden="1" w:uiPriority="9" w:unhideWhenUsed="1" w:qFormat="1"/>
@@ -18624,6 +19659,11 @@
     <w:lsdException w:name="List Table 5 Dark Accent 6" w:uiPriority="50"/>
     <w:lsdException w:name="List Table 6 Colorful Accent 6" w:uiPriority="51"/>
     <w:lsdException w:name="List Table 7 Colorful Accent 6" w:uiPriority="52"/>
+    <w:lsdException w:name="Mention" w:semiHidden="1" w:unhideWhenUsed="1"/>
+    <w:lsdException w:name="Smart Hyperlink" w:semiHidden="1" w:unhideWhenUsed="1"/>
+    <w:lsdException w:name="Hashtag" w:semiHidden="1" w:unhideWhenUsed="1"/>
+    <w:lsdException w:name="Unresolved Mention" w:semiHidden="1" w:unhideWhenUsed="1"/>
+    <w:lsdException w:name="Smart Link" w:semiHidden="1" w:unhideWhenUsed="1"/>
   </w:latentStyles>
   <w:style w:type="paragraph" w:default="1" w:styleId="a">
     <w:name w:val="Normal"/>

</xml_diff>